<commit_message>
Avances en mi partee
</commit_message>
<xml_diff>
--- a/TG2_Sergio.docx
+++ b/TG2_Sergio.docx
@@ -2260,8 +2260,13 @@
     </w:p>
     <w:p>
       <w:r>
-        <w:t>Rebeca Muraru</w:t>
-      </w:r>
+        <w:t xml:space="preserve">Rebeca </w:t>
+      </w:r>
+      <w:proofErr w:type="spellStart"/>
+      <w:r>
+        <w:t>Muraru</w:t>
+      </w:r>
+      <w:proofErr w:type="spellEnd"/>
     </w:p>
     <w:p>
       <w:r>
@@ -2300,13 +2305,29 @@
     </w:p>
     <w:p>
       <w:r>
-        <w:t xml:space="preserve">En este apartado debe incluirse un enlace (URL) a un repositorio en GitHub </w:t>
+        <w:t xml:space="preserve">En este apartado debe incluirse un enlace (URL) a un repositorio en </w:t>
+      </w:r>
+      <w:proofErr w:type="spellStart"/>
+      <w:r>
+        <w:t>GitHub</w:t>
+      </w:r>
+      <w:proofErr w:type="spellEnd"/>
+      <w:r>
+        <w:t xml:space="preserve"> </w:t>
       </w:r>
       <w:r>
         <w:t xml:space="preserve">o </w:t>
       </w:r>
       <w:r>
-        <w:t>en BitBucket creado para el trabajo.</w:t>
+        <w:t xml:space="preserve">en </w:t>
+      </w:r>
+      <w:proofErr w:type="spellStart"/>
+      <w:r>
+        <w:t>BitBucket</w:t>
+      </w:r>
+      <w:proofErr w:type="spellEnd"/>
+      <w:r>
+        <w:t xml:space="preserve"> creado para el trabajo.</w:t>
       </w:r>
     </w:p>
     <w:p>
@@ -2417,7 +2438,71 @@
     </w:p>
     <w:p>
       <w:r>
-        <w:t>Tanto Django como Nodejs, al igual que la mayoría de frameworks, nacen para ahorrar tiempo a los programadores y diseñadores web. Cuando un diseñador comienza a construir una aplicación web, normalmente es necesario un conjunto de componentes muy parecidos (login de usuarios, un backend para el administrador, mensajes, navbar y pie de página, que la página sea responsive, etc). La mayoría de estas necesidades las incorpora cualquiera de estos frameworks.</w:t>
+        <w:t xml:space="preserve">Tanto Django como </w:t>
+      </w:r>
+      <w:proofErr w:type="spellStart"/>
+      <w:r>
+        <w:t>Nodejs</w:t>
+      </w:r>
+      <w:proofErr w:type="spellEnd"/>
+      <w:r>
+        <w:t xml:space="preserve">, al igual que la mayoría de </w:t>
+      </w:r>
+      <w:proofErr w:type="spellStart"/>
+      <w:r>
+        <w:t>frameworks</w:t>
+      </w:r>
+      <w:proofErr w:type="spellEnd"/>
+      <w:r>
+        <w:t>, nacen para ahorrar tiempo a los programadores y diseñadores web. Cuando un diseñador comienza a construir una aplicación web, normalmente es necesario un conjunto de componentes muy parecidos (</w:t>
+      </w:r>
+      <w:proofErr w:type="spellStart"/>
+      <w:r>
+        <w:t>login</w:t>
+      </w:r>
+      <w:proofErr w:type="spellEnd"/>
+      <w:r>
+        <w:t xml:space="preserve"> de usuarios, un </w:t>
+      </w:r>
+      <w:proofErr w:type="spellStart"/>
+      <w:r>
+        <w:t>backend</w:t>
+      </w:r>
+      <w:proofErr w:type="spellEnd"/>
+      <w:r>
+        <w:t xml:space="preserve"> para el administrador, mensajes, </w:t>
+      </w:r>
+      <w:proofErr w:type="spellStart"/>
+      <w:r>
+        <w:t>navbar</w:t>
+      </w:r>
+      <w:proofErr w:type="spellEnd"/>
+      <w:r>
+        <w:t xml:space="preserve"> y pie de página, que la página sea </w:t>
+      </w:r>
+      <w:proofErr w:type="spellStart"/>
+      <w:r>
+        <w:t>responsive</w:t>
+      </w:r>
+      <w:proofErr w:type="spellEnd"/>
+      <w:r>
+        <w:t xml:space="preserve">, </w:t>
+      </w:r>
+      <w:proofErr w:type="spellStart"/>
+      <w:r>
+        <w:t>etc</w:t>
+      </w:r>
+      <w:proofErr w:type="spellEnd"/>
+      <w:r>
+        <w:t xml:space="preserve">). La mayoría de estas necesidades las incorpora cualquiera de estos </w:t>
+      </w:r>
+      <w:proofErr w:type="spellStart"/>
+      <w:r>
+        <w:t>frameworks</w:t>
+      </w:r>
+      <w:proofErr w:type="spellEnd"/>
+      <w:r>
+        <w:t>.</w:t>
       </w:r>
     </w:p>
     <w:p/>
@@ -2427,9 +2512,12 @@
       </w:pPr>
       <w:bookmarkStart w:id="5" w:name="_Toc445388853"/>
       <w:r>
-        <w:t>2.1 Descripción de la tecnología 1</w:t>
+        <w:t xml:space="preserve">2.1 Descripción de la tecnología </w:t>
       </w:r>
       <w:bookmarkEnd w:id="5"/>
+      <w:r>
+        <w:t>Django</w:t>
+      </w:r>
     </w:p>
     <w:p>
       <w:r>
@@ -2449,7 +2537,15 @@
     </w:p>
     <w:p>
       <w:r>
-        <w:t xml:space="preserve">Django es un web framework escrito en Python que engloba el desarrollo limpio y rápido. Construido por desarrolladores experimentados, se encarga de eliminar la molestia de comenzar a programar una aplicación web, </w:t>
+        <w:t xml:space="preserve">Django es un web </w:t>
+      </w:r>
+      <w:proofErr w:type="spellStart"/>
+      <w:r>
+        <w:t>framework</w:t>
+      </w:r>
+      <w:proofErr w:type="spellEnd"/>
+      <w:r>
+        <w:t xml:space="preserve"> escrito en Python que engloba el desarrollo limpio y rápido. Construido por desarrolladores experimentados, se encarga de eliminar la molestia de comenzar a programar una aplicación web, </w:t>
       </w:r>
       <w:r>
         <w:t>puedes escribir la aplicación sin necesidad de reinventarte. Es gratis y de código abierto.</w:t>
@@ -2474,7 +2570,535 @@
           <w:i/>
           <w:sz w:val="18"/>
         </w:rPr>
-        <w:t>Django is a high-level Python Web framework that encourages rapid development and clean, pragmatic design. Built by experienced developers, it takes care of much of the hassle of Web development, so you can focus on writing your app without needing to reinvent the wheel. It’s free and open source.</w:t>
+        <w:t xml:space="preserve">Django </w:t>
+      </w:r>
+      <w:proofErr w:type="spellStart"/>
+      <w:r>
+        <w:rPr>
+          <w:i/>
+          <w:sz w:val="18"/>
+        </w:rPr>
+        <w:t>is</w:t>
+      </w:r>
+      <w:proofErr w:type="spellEnd"/>
+      <w:r>
+        <w:rPr>
+          <w:i/>
+          <w:sz w:val="18"/>
+        </w:rPr>
+        <w:t xml:space="preserve"> a </w:t>
+      </w:r>
+      <w:proofErr w:type="spellStart"/>
+      <w:r>
+        <w:rPr>
+          <w:i/>
+          <w:sz w:val="18"/>
+        </w:rPr>
+        <w:t>high-level</w:t>
+      </w:r>
+      <w:proofErr w:type="spellEnd"/>
+      <w:r>
+        <w:rPr>
+          <w:i/>
+          <w:sz w:val="18"/>
+        </w:rPr>
+        <w:t xml:space="preserve"> Python Web </w:t>
+      </w:r>
+      <w:proofErr w:type="spellStart"/>
+      <w:r>
+        <w:rPr>
+          <w:i/>
+          <w:sz w:val="18"/>
+        </w:rPr>
+        <w:t>framework</w:t>
+      </w:r>
+      <w:proofErr w:type="spellEnd"/>
+      <w:r>
+        <w:rPr>
+          <w:i/>
+          <w:sz w:val="18"/>
+        </w:rPr>
+        <w:t xml:space="preserve"> </w:t>
+      </w:r>
+      <w:proofErr w:type="spellStart"/>
+      <w:r>
+        <w:rPr>
+          <w:i/>
+          <w:sz w:val="18"/>
+        </w:rPr>
+        <w:t>that</w:t>
+      </w:r>
+      <w:proofErr w:type="spellEnd"/>
+      <w:r>
+        <w:rPr>
+          <w:i/>
+          <w:sz w:val="18"/>
+        </w:rPr>
+        <w:t xml:space="preserve"> </w:t>
+      </w:r>
+      <w:proofErr w:type="spellStart"/>
+      <w:r>
+        <w:rPr>
+          <w:i/>
+          <w:sz w:val="18"/>
+        </w:rPr>
+        <w:t>encourages</w:t>
+      </w:r>
+      <w:proofErr w:type="spellEnd"/>
+      <w:r>
+        <w:rPr>
+          <w:i/>
+          <w:sz w:val="18"/>
+        </w:rPr>
+        <w:t xml:space="preserve"> </w:t>
+      </w:r>
+      <w:proofErr w:type="spellStart"/>
+      <w:r>
+        <w:rPr>
+          <w:i/>
+          <w:sz w:val="18"/>
+        </w:rPr>
+        <w:t>rapid</w:t>
+      </w:r>
+      <w:proofErr w:type="spellEnd"/>
+      <w:r>
+        <w:rPr>
+          <w:i/>
+          <w:sz w:val="18"/>
+        </w:rPr>
+        <w:t xml:space="preserve"> </w:t>
+      </w:r>
+      <w:proofErr w:type="spellStart"/>
+      <w:r>
+        <w:rPr>
+          <w:i/>
+          <w:sz w:val="18"/>
+        </w:rPr>
+        <w:t>development</w:t>
+      </w:r>
+      <w:proofErr w:type="spellEnd"/>
+      <w:r>
+        <w:rPr>
+          <w:i/>
+          <w:sz w:val="18"/>
+        </w:rPr>
+        <w:t xml:space="preserve"> and </w:t>
+      </w:r>
+      <w:proofErr w:type="spellStart"/>
+      <w:r>
+        <w:rPr>
+          <w:i/>
+          <w:sz w:val="18"/>
+        </w:rPr>
+        <w:t>clean</w:t>
+      </w:r>
+      <w:proofErr w:type="spellEnd"/>
+      <w:r>
+        <w:rPr>
+          <w:i/>
+          <w:sz w:val="18"/>
+        </w:rPr>
+        <w:t xml:space="preserve">, </w:t>
+      </w:r>
+      <w:proofErr w:type="spellStart"/>
+      <w:r>
+        <w:rPr>
+          <w:i/>
+          <w:sz w:val="18"/>
+        </w:rPr>
+        <w:t>pragmatic</w:t>
+      </w:r>
+      <w:proofErr w:type="spellEnd"/>
+      <w:r>
+        <w:rPr>
+          <w:i/>
+          <w:sz w:val="18"/>
+        </w:rPr>
+        <w:t xml:space="preserve"> </w:t>
+      </w:r>
+      <w:proofErr w:type="spellStart"/>
+      <w:r>
+        <w:rPr>
+          <w:i/>
+          <w:sz w:val="18"/>
+        </w:rPr>
+        <w:t>design</w:t>
+      </w:r>
+      <w:proofErr w:type="spellEnd"/>
+      <w:r>
+        <w:rPr>
+          <w:i/>
+          <w:sz w:val="18"/>
+        </w:rPr>
+        <w:t xml:space="preserve">. </w:t>
+      </w:r>
+      <w:proofErr w:type="spellStart"/>
+      <w:r>
+        <w:rPr>
+          <w:i/>
+          <w:sz w:val="18"/>
+        </w:rPr>
+        <w:t>Built</w:t>
+      </w:r>
+      <w:proofErr w:type="spellEnd"/>
+      <w:r>
+        <w:rPr>
+          <w:i/>
+          <w:sz w:val="18"/>
+        </w:rPr>
+        <w:t xml:space="preserve"> </w:t>
+      </w:r>
+      <w:proofErr w:type="spellStart"/>
+      <w:r>
+        <w:rPr>
+          <w:i/>
+          <w:sz w:val="18"/>
+        </w:rPr>
+        <w:t>by</w:t>
+      </w:r>
+      <w:proofErr w:type="spellEnd"/>
+      <w:r>
+        <w:rPr>
+          <w:i/>
+          <w:sz w:val="18"/>
+        </w:rPr>
+        <w:t xml:space="preserve"> </w:t>
+      </w:r>
+      <w:proofErr w:type="spellStart"/>
+      <w:r>
+        <w:rPr>
+          <w:i/>
+          <w:sz w:val="18"/>
+        </w:rPr>
+        <w:t>experienced</w:t>
+      </w:r>
+      <w:proofErr w:type="spellEnd"/>
+      <w:r>
+        <w:rPr>
+          <w:i/>
+          <w:sz w:val="18"/>
+        </w:rPr>
+        <w:t xml:space="preserve"> </w:t>
+      </w:r>
+      <w:proofErr w:type="spellStart"/>
+      <w:r>
+        <w:rPr>
+          <w:i/>
+          <w:sz w:val="18"/>
+        </w:rPr>
+        <w:t>developers</w:t>
+      </w:r>
+      <w:proofErr w:type="spellEnd"/>
+      <w:r>
+        <w:rPr>
+          <w:i/>
+          <w:sz w:val="18"/>
+        </w:rPr>
+        <w:t xml:space="preserve">, </w:t>
+      </w:r>
+      <w:proofErr w:type="spellStart"/>
+      <w:r>
+        <w:rPr>
+          <w:i/>
+          <w:sz w:val="18"/>
+        </w:rPr>
+        <w:t>it</w:t>
+      </w:r>
+      <w:proofErr w:type="spellEnd"/>
+      <w:r>
+        <w:rPr>
+          <w:i/>
+          <w:sz w:val="18"/>
+        </w:rPr>
+        <w:t xml:space="preserve"> </w:t>
+      </w:r>
+      <w:proofErr w:type="spellStart"/>
+      <w:r>
+        <w:rPr>
+          <w:i/>
+          <w:sz w:val="18"/>
+        </w:rPr>
+        <w:t>takes</w:t>
+      </w:r>
+      <w:proofErr w:type="spellEnd"/>
+      <w:r>
+        <w:rPr>
+          <w:i/>
+          <w:sz w:val="18"/>
+        </w:rPr>
+        <w:t xml:space="preserve"> </w:t>
+      </w:r>
+      <w:proofErr w:type="spellStart"/>
+      <w:r>
+        <w:rPr>
+          <w:i/>
+          <w:sz w:val="18"/>
+        </w:rPr>
+        <w:t>care</w:t>
+      </w:r>
+      <w:proofErr w:type="spellEnd"/>
+      <w:r>
+        <w:rPr>
+          <w:i/>
+          <w:sz w:val="18"/>
+        </w:rPr>
+        <w:t xml:space="preserve"> of </w:t>
+      </w:r>
+      <w:proofErr w:type="spellStart"/>
+      <w:r>
+        <w:rPr>
+          <w:i/>
+          <w:sz w:val="18"/>
+        </w:rPr>
+        <w:t>much</w:t>
+      </w:r>
+      <w:proofErr w:type="spellEnd"/>
+      <w:r>
+        <w:rPr>
+          <w:i/>
+          <w:sz w:val="18"/>
+        </w:rPr>
+        <w:t xml:space="preserve"> of </w:t>
+      </w:r>
+      <w:proofErr w:type="spellStart"/>
+      <w:r>
+        <w:rPr>
+          <w:i/>
+          <w:sz w:val="18"/>
+        </w:rPr>
+        <w:t>the</w:t>
+      </w:r>
+      <w:proofErr w:type="spellEnd"/>
+      <w:r>
+        <w:rPr>
+          <w:i/>
+          <w:sz w:val="18"/>
+        </w:rPr>
+        <w:t xml:space="preserve"> </w:t>
+      </w:r>
+      <w:proofErr w:type="spellStart"/>
+      <w:r>
+        <w:rPr>
+          <w:i/>
+          <w:sz w:val="18"/>
+        </w:rPr>
+        <w:t>hassle</w:t>
+      </w:r>
+      <w:proofErr w:type="spellEnd"/>
+      <w:r>
+        <w:rPr>
+          <w:i/>
+          <w:sz w:val="18"/>
+        </w:rPr>
+        <w:t xml:space="preserve"> of Web </w:t>
+      </w:r>
+      <w:proofErr w:type="spellStart"/>
+      <w:r>
+        <w:rPr>
+          <w:i/>
+          <w:sz w:val="18"/>
+        </w:rPr>
+        <w:t>development</w:t>
+      </w:r>
+      <w:proofErr w:type="spellEnd"/>
+      <w:r>
+        <w:rPr>
+          <w:i/>
+          <w:sz w:val="18"/>
+        </w:rPr>
+        <w:t xml:space="preserve">, so </w:t>
+      </w:r>
+      <w:proofErr w:type="spellStart"/>
+      <w:r>
+        <w:rPr>
+          <w:i/>
+          <w:sz w:val="18"/>
+        </w:rPr>
+        <w:t>you</w:t>
+      </w:r>
+      <w:proofErr w:type="spellEnd"/>
+      <w:r>
+        <w:rPr>
+          <w:i/>
+          <w:sz w:val="18"/>
+        </w:rPr>
+        <w:t xml:space="preserve"> can </w:t>
+      </w:r>
+      <w:proofErr w:type="spellStart"/>
+      <w:r>
+        <w:rPr>
+          <w:i/>
+          <w:sz w:val="18"/>
+        </w:rPr>
+        <w:t>focus</w:t>
+      </w:r>
+      <w:proofErr w:type="spellEnd"/>
+      <w:r>
+        <w:rPr>
+          <w:i/>
+          <w:sz w:val="18"/>
+        </w:rPr>
+        <w:t xml:space="preserve"> </w:t>
+      </w:r>
+      <w:proofErr w:type="spellStart"/>
+      <w:r>
+        <w:rPr>
+          <w:i/>
+          <w:sz w:val="18"/>
+        </w:rPr>
+        <w:t>on</w:t>
+      </w:r>
+      <w:proofErr w:type="spellEnd"/>
+      <w:r>
+        <w:rPr>
+          <w:i/>
+          <w:sz w:val="18"/>
+        </w:rPr>
+        <w:t xml:space="preserve"> </w:t>
+      </w:r>
+      <w:proofErr w:type="spellStart"/>
+      <w:r>
+        <w:rPr>
+          <w:i/>
+          <w:sz w:val="18"/>
+        </w:rPr>
+        <w:t>writing</w:t>
+      </w:r>
+      <w:proofErr w:type="spellEnd"/>
+      <w:r>
+        <w:rPr>
+          <w:i/>
+          <w:sz w:val="18"/>
+        </w:rPr>
+        <w:t xml:space="preserve"> </w:t>
+      </w:r>
+      <w:proofErr w:type="spellStart"/>
+      <w:r>
+        <w:rPr>
+          <w:i/>
+          <w:sz w:val="18"/>
+        </w:rPr>
+        <w:t>your</w:t>
+      </w:r>
+      <w:proofErr w:type="spellEnd"/>
+      <w:r>
+        <w:rPr>
+          <w:i/>
+          <w:sz w:val="18"/>
+        </w:rPr>
+        <w:t xml:space="preserve"> app </w:t>
+      </w:r>
+      <w:proofErr w:type="spellStart"/>
+      <w:r>
+        <w:rPr>
+          <w:i/>
+          <w:sz w:val="18"/>
+        </w:rPr>
+        <w:t>without</w:t>
+      </w:r>
+      <w:proofErr w:type="spellEnd"/>
+      <w:r>
+        <w:rPr>
+          <w:i/>
+          <w:sz w:val="18"/>
+        </w:rPr>
+        <w:t xml:space="preserve"> </w:t>
+      </w:r>
+      <w:proofErr w:type="spellStart"/>
+      <w:r>
+        <w:rPr>
+          <w:i/>
+          <w:sz w:val="18"/>
+        </w:rPr>
+        <w:t>needing</w:t>
+      </w:r>
+      <w:proofErr w:type="spellEnd"/>
+      <w:r>
+        <w:rPr>
+          <w:i/>
+          <w:sz w:val="18"/>
+        </w:rPr>
+        <w:t xml:space="preserve"> to </w:t>
+      </w:r>
+      <w:proofErr w:type="spellStart"/>
+      <w:r>
+        <w:rPr>
+          <w:i/>
+          <w:sz w:val="18"/>
+        </w:rPr>
+        <w:t>reinvent</w:t>
+      </w:r>
+      <w:proofErr w:type="spellEnd"/>
+      <w:r>
+        <w:rPr>
+          <w:i/>
+          <w:sz w:val="18"/>
+        </w:rPr>
+        <w:t xml:space="preserve"> </w:t>
+      </w:r>
+      <w:proofErr w:type="spellStart"/>
+      <w:r>
+        <w:rPr>
+          <w:i/>
+          <w:sz w:val="18"/>
+        </w:rPr>
+        <w:t>the</w:t>
+      </w:r>
+      <w:proofErr w:type="spellEnd"/>
+      <w:r>
+        <w:rPr>
+          <w:i/>
+          <w:sz w:val="18"/>
+        </w:rPr>
+        <w:t xml:space="preserve"> </w:t>
+      </w:r>
+      <w:proofErr w:type="spellStart"/>
+      <w:r>
+        <w:rPr>
+          <w:i/>
+          <w:sz w:val="18"/>
+        </w:rPr>
+        <w:t>wheel</w:t>
+      </w:r>
+      <w:proofErr w:type="spellEnd"/>
+      <w:r>
+        <w:rPr>
+          <w:i/>
+          <w:sz w:val="18"/>
+        </w:rPr>
+        <w:t xml:space="preserve">. </w:t>
+      </w:r>
+      <w:proofErr w:type="spellStart"/>
+      <w:r>
+        <w:rPr>
+          <w:i/>
+          <w:sz w:val="18"/>
+        </w:rPr>
+        <w:t>It’s</w:t>
+      </w:r>
+      <w:proofErr w:type="spellEnd"/>
+      <w:r>
+        <w:rPr>
+          <w:i/>
+          <w:sz w:val="18"/>
+        </w:rPr>
+        <w:t xml:space="preserve"> free and open </w:t>
+      </w:r>
+      <w:proofErr w:type="spellStart"/>
+      <w:r>
+        <w:rPr>
+          <w:i/>
+          <w:sz w:val="18"/>
+        </w:rPr>
+        <w:t>source</w:t>
+      </w:r>
+      <w:proofErr w:type="spellEnd"/>
+      <w:r>
+        <w:rPr>
+          <w:i/>
+          <w:sz w:val="18"/>
+        </w:rPr>
+        <w:t>.</w:t>
       </w:r>
       <w:r>
         <w:rPr>
@@ -2507,8 +3131,882 @@
           <w:t>https://www.djangoproject.com/</w:t>
         </w:r>
       </w:hyperlink>
-      <w:bookmarkStart w:id="6" w:name="_GoBack"/>
+    </w:p>
+    <w:p/>
+    <w:p>
+      <w:r>
+        <w:t>Según la Wikipedia, Django es:</w:t>
+      </w:r>
+    </w:p>
+    <w:p>
+      <w:pPr>
+        <w:rPr>
+          <w:i/>
+          <w:sz w:val="20"/>
+        </w:rPr>
+      </w:pPr>
+      <w:proofErr w:type="gramStart"/>
+      <w:r>
+        <w:rPr>
+          <w:i/>
+          <w:sz w:val="20"/>
+        </w:rPr>
+        <w:t>es</w:t>
+      </w:r>
+      <w:proofErr w:type="gramEnd"/>
+      <w:r>
+        <w:rPr>
+          <w:i/>
+          <w:sz w:val="20"/>
+        </w:rPr>
+        <w:t xml:space="preserve"> un </w:t>
+      </w:r>
+      <w:proofErr w:type="spellStart"/>
+      <w:r>
+        <w:rPr>
+          <w:i/>
+          <w:sz w:val="20"/>
+        </w:rPr>
+        <w:t>framework</w:t>
+      </w:r>
+      <w:proofErr w:type="spellEnd"/>
+      <w:r>
+        <w:rPr>
+          <w:i/>
+          <w:sz w:val="20"/>
+        </w:rPr>
+        <w:t xml:space="preserve"> de desarrollo web de código abierto, escrito en Python, que respeta el patrón de diseño conocido como Modelo–vista–controlador. Fue desarrollado en origen para gestionar varias páginas orientadas a noticias de la </w:t>
+      </w:r>
+      <w:proofErr w:type="spellStart"/>
+      <w:r>
+        <w:rPr>
+          <w:i/>
+          <w:sz w:val="20"/>
+        </w:rPr>
+        <w:t>World</w:t>
+      </w:r>
+      <w:proofErr w:type="spellEnd"/>
+      <w:r>
+        <w:rPr>
+          <w:i/>
+          <w:sz w:val="20"/>
+        </w:rPr>
+        <w:t xml:space="preserve"> Company de Lawrence, Kansas, y fue liberada al público bajo una licencia BSD en julio de 2005; el </w:t>
+      </w:r>
+      <w:proofErr w:type="spellStart"/>
+      <w:r>
+        <w:rPr>
+          <w:i/>
+          <w:sz w:val="20"/>
+        </w:rPr>
+        <w:t>framework</w:t>
+      </w:r>
+      <w:proofErr w:type="spellEnd"/>
+      <w:r>
+        <w:rPr>
+          <w:i/>
+          <w:sz w:val="20"/>
+        </w:rPr>
+        <w:t xml:space="preserve"> fue nombrado en alusión al guitarrista de jazz gitano Django </w:t>
+      </w:r>
+      <w:proofErr w:type="spellStart"/>
+      <w:r>
+        <w:rPr>
+          <w:i/>
+          <w:sz w:val="20"/>
+        </w:rPr>
+        <w:t>Reinhardt</w:t>
+      </w:r>
+      <w:proofErr w:type="spellEnd"/>
+      <w:r>
+        <w:rPr>
+          <w:i/>
+          <w:sz w:val="20"/>
+        </w:rPr>
+        <w:t>.</w:t>
+      </w:r>
+    </w:p>
+    <w:p>
+      <w:pPr>
+        <w:rPr>
+          <w:i/>
+          <w:sz w:val="20"/>
+        </w:rPr>
+      </w:pPr>
+      <w:r>
+        <w:rPr>
+          <w:i/>
+          <w:sz w:val="20"/>
+        </w:rPr>
+        <w:t xml:space="preserve">En junio de 2008 fue anunciado que la recién formada Django Software </w:t>
+      </w:r>
+      <w:proofErr w:type="spellStart"/>
+      <w:r>
+        <w:rPr>
+          <w:i/>
+          <w:sz w:val="20"/>
+        </w:rPr>
+        <w:t>Foundation</w:t>
+      </w:r>
+      <w:proofErr w:type="spellEnd"/>
+      <w:r>
+        <w:rPr>
+          <w:i/>
+          <w:sz w:val="20"/>
+        </w:rPr>
+        <w:t xml:space="preserve"> se haría cargo de Django en el futuro.</w:t>
+      </w:r>
+    </w:p>
+    <w:p>
+      <w:pPr>
+        <w:rPr>
+          <w:i/>
+          <w:sz w:val="20"/>
+        </w:rPr>
+      </w:pPr>
+      <w:r>
+        <w:rPr>
+          <w:i/>
+          <w:sz w:val="20"/>
+        </w:rPr>
+        <w:t>La meta fundamental de Django es facilitar la creación de sitios web complejos. Django pone énfasis en el re-uso, la conectividad y extensibilidad de componentes, el desarrollo rápido y el principio No te repitas (DRY, del inglés </w:t>
+      </w:r>
+      <w:proofErr w:type="spellStart"/>
+      <w:r>
+        <w:rPr>
+          <w:i/>
+          <w:sz w:val="20"/>
+        </w:rPr>
+        <w:t>Don't</w:t>
+      </w:r>
+      <w:proofErr w:type="spellEnd"/>
+      <w:r>
+        <w:rPr>
+          <w:i/>
+          <w:sz w:val="20"/>
+        </w:rPr>
+        <w:t xml:space="preserve"> </w:t>
+      </w:r>
+      <w:proofErr w:type="spellStart"/>
+      <w:r>
+        <w:rPr>
+          <w:i/>
+          <w:sz w:val="20"/>
+        </w:rPr>
+        <w:t>Repeat</w:t>
+      </w:r>
+      <w:proofErr w:type="spellEnd"/>
+      <w:r>
+        <w:rPr>
+          <w:i/>
+          <w:sz w:val="20"/>
+        </w:rPr>
+        <w:t xml:space="preserve"> </w:t>
+      </w:r>
+      <w:proofErr w:type="spellStart"/>
+      <w:r>
+        <w:rPr>
+          <w:i/>
+          <w:sz w:val="20"/>
+        </w:rPr>
+        <w:t>Yourself</w:t>
+      </w:r>
+      <w:proofErr w:type="spellEnd"/>
+      <w:r>
+        <w:rPr>
+          <w:i/>
+          <w:sz w:val="20"/>
+        </w:rPr>
+        <w:t xml:space="preserve">). Python es usado en todas las partes del </w:t>
+      </w:r>
+      <w:proofErr w:type="spellStart"/>
+      <w:r>
+        <w:rPr>
+          <w:i/>
+          <w:sz w:val="20"/>
+        </w:rPr>
+        <w:t>framework</w:t>
+      </w:r>
+      <w:proofErr w:type="spellEnd"/>
+      <w:r>
+        <w:rPr>
+          <w:i/>
+          <w:sz w:val="20"/>
+        </w:rPr>
+        <w:t xml:space="preserve">, incluso en configuraciones, archivos, y en los modelos de </w:t>
+      </w:r>
+      <w:proofErr w:type="spellStart"/>
+      <w:r>
+        <w:rPr>
+          <w:i/>
+          <w:sz w:val="20"/>
+        </w:rPr>
+        <w:t>datos.</w:t>
+      </w:r>
+      <w:r>
+        <w:rPr>
+          <w:i/>
+          <w:sz w:val="20"/>
+        </w:rPr>
+        <w:t>ç</w:t>
+      </w:r>
+      <w:proofErr w:type="spellEnd"/>
+    </w:p>
+    <w:p>
+      <w:pPr>
+        <w:rPr>
+          <w:i/>
+          <w:sz w:val="20"/>
+        </w:rPr>
+      </w:pPr>
+      <w:r>
+        <w:rPr>
+          <w:i/>
+          <w:sz w:val="20"/>
+        </w:rPr>
+        <w:t xml:space="preserve">Fuente: </w:t>
+      </w:r>
+      <w:hyperlink r:id="rId10" w:history="1">
+        <w:r>
+          <w:rPr>
+            <w:rStyle w:val="Hipervnculo"/>
+            <w:i/>
+            <w:sz w:val="20"/>
+          </w:rPr>
+          <w:t>https://es.wikipedia.org/wiki/Django_(framework)</w:t>
+        </w:r>
+      </w:hyperlink>
+    </w:p>
+    <w:p>
+      <w:pPr>
+        <w:rPr>
+          <w:i/>
+          <w:sz w:val="20"/>
+        </w:rPr>
+      </w:pPr>
+    </w:p>
+    <w:p>
+      <w:r>
+        <w:t>En otras palabras</w:t>
+      </w:r>
+      <w:r>
+        <w:t>, Django surge por la repetición de la realización de los primeros pasos al crear una página web. Instalando Django, nos ahorramos el tener que realizar programaciones repetitivas de módulos que la mayoría de páginas web existentes tienen, como puede ser el registro de usuarios.</w:t>
+      </w:r>
+    </w:p>
+    <w:p/>
+    <w:p>
+      <w:pPr>
+        <w:pStyle w:val="Ttulo2"/>
+      </w:pPr>
+      <w:bookmarkStart w:id="6" w:name="_Toc445388854"/>
+      <w:r>
+        <w:t xml:space="preserve">2.2 Descripción de la tecnología </w:t>
+      </w:r>
       <w:bookmarkEnd w:id="6"/>
+      <w:proofErr w:type="spellStart"/>
+      <w:r>
+        <w:t>Nodejs</w:t>
+      </w:r>
+      <w:proofErr w:type="spellEnd"/>
+    </w:p>
+    <w:p>
+      <w:r>
+        <w:t xml:space="preserve">Según la página oficial de </w:t>
+      </w:r>
+      <w:proofErr w:type="spellStart"/>
+      <w:r>
+        <w:t>Nodejs</w:t>
+      </w:r>
+      <w:proofErr w:type="spellEnd"/>
+      <w:r>
+        <w:t xml:space="preserve"> (</w:t>
+      </w:r>
+      <w:bookmarkStart w:id="7" w:name="_GoBack"/>
+      <w:bookmarkEnd w:id="7"/>
+      <w:r>
+        <w:t>):</w:t>
+      </w:r>
+    </w:p>
+    <w:p>
+      <w:r>
+        <w:lastRenderedPageBreak/>
+        <w:t xml:space="preserve">Django es un web </w:t>
+      </w:r>
+      <w:proofErr w:type="spellStart"/>
+      <w:r>
+        <w:t>framework</w:t>
+      </w:r>
+      <w:proofErr w:type="spellEnd"/>
+      <w:r>
+        <w:t xml:space="preserve"> escrito en Python que engloba el desarrollo limpio y rápido. Construido por desarrolladores experimentados, se encarga de eliminar la molestia de comenzar a programar una aplicación web, puedes escribir la aplicación sin necesidad de reinventarte. Es gratis y de código abierto.</w:t>
+      </w:r>
+    </w:p>
+    <w:p>
+      <w:pPr>
+        <w:rPr>
+          <w:i/>
+          <w:sz w:val="18"/>
+        </w:rPr>
+      </w:pPr>
+      <w:r>
+        <w:rPr>
+          <w:i/>
+          <w:sz w:val="18"/>
+        </w:rPr>
+        <w:t xml:space="preserve">(Django </w:t>
+      </w:r>
+      <w:proofErr w:type="spellStart"/>
+      <w:r>
+        <w:rPr>
+          <w:i/>
+          <w:sz w:val="18"/>
+        </w:rPr>
+        <w:t>is</w:t>
+      </w:r>
+      <w:proofErr w:type="spellEnd"/>
+      <w:r>
+        <w:rPr>
+          <w:i/>
+          <w:sz w:val="18"/>
+        </w:rPr>
+        <w:t xml:space="preserve"> a </w:t>
+      </w:r>
+      <w:proofErr w:type="spellStart"/>
+      <w:r>
+        <w:rPr>
+          <w:i/>
+          <w:sz w:val="18"/>
+        </w:rPr>
+        <w:t>high-level</w:t>
+      </w:r>
+      <w:proofErr w:type="spellEnd"/>
+      <w:r>
+        <w:rPr>
+          <w:i/>
+          <w:sz w:val="18"/>
+        </w:rPr>
+        <w:t xml:space="preserve"> Python Web </w:t>
+      </w:r>
+      <w:proofErr w:type="spellStart"/>
+      <w:r>
+        <w:rPr>
+          <w:i/>
+          <w:sz w:val="18"/>
+        </w:rPr>
+        <w:t>framework</w:t>
+      </w:r>
+      <w:proofErr w:type="spellEnd"/>
+      <w:r>
+        <w:rPr>
+          <w:i/>
+          <w:sz w:val="18"/>
+        </w:rPr>
+        <w:t xml:space="preserve"> </w:t>
+      </w:r>
+      <w:proofErr w:type="spellStart"/>
+      <w:r>
+        <w:rPr>
+          <w:i/>
+          <w:sz w:val="18"/>
+        </w:rPr>
+        <w:t>that</w:t>
+      </w:r>
+      <w:proofErr w:type="spellEnd"/>
+      <w:r>
+        <w:rPr>
+          <w:i/>
+          <w:sz w:val="18"/>
+        </w:rPr>
+        <w:t xml:space="preserve"> </w:t>
+      </w:r>
+      <w:proofErr w:type="spellStart"/>
+      <w:r>
+        <w:rPr>
+          <w:i/>
+          <w:sz w:val="18"/>
+        </w:rPr>
+        <w:t>encourages</w:t>
+      </w:r>
+      <w:proofErr w:type="spellEnd"/>
+      <w:r>
+        <w:rPr>
+          <w:i/>
+          <w:sz w:val="18"/>
+        </w:rPr>
+        <w:t xml:space="preserve"> </w:t>
+      </w:r>
+      <w:proofErr w:type="spellStart"/>
+      <w:r>
+        <w:rPr>
+          <w:i/>
+          <w:sz w:val="18"/>
+        </w:rPr>
+        <w:t>rapid</w:t>
+      </w:r>
+      <w:proofErr w:type="spellEnd"/>
+      <w:r>
+        <w:rPr>
+          <w:i/>
+          <w:sz w:val="18"/>
+        </w:rPr>
+        <w:t xml:space="preserve"> </w:t>
+      </w:r>
+      <w:proofErr w:type="spellStart"/>
+      <w:r>
+        <w:rPr>
+          <w:i/>
+          <w:sz w:val="18"/>
+        </w:rPr>
+        <w:t>development</w:t>
+      </w:r>
+      <w:proofErr w:type="spellEnd"/>
+      <w:r>
+        <w:rPr>
+          <w:i/>
+          <w:sz w:val="18"/>
+        </w:rPr>
+        <w:t xml:space="preserve"> and </w:t>
+      </w:r>
+      <w:proofErr w:type="spellStart"/>
+      <w:r>
+        <w:rPr>
+          <w:i/>
+          <w:sz w:val="18"/>
+        </w:rPr>
+        <w:t>clean</w:t>
+      </w:r>
+      <w:proofErr w:type="spellEnd"/>
+      <w:r>
+        <w:rPr>
+          <w:i/>
+          <w:sz w:val="18"/>
+        </w:rPr>
+        <w:t xml:space="preserve">, </w:t>
+      </w:r>
+      <w:proofErr w:type="spellStart"/>
+      <w:r>
+        <w:rPr>
+          <w:i/>
+          <w:sz w:val="18"/>
+        </w:rPr>
+        <w:t>pragmatic</w:t>
+      </w:r>
+      <w:proofErr w:type="spellEnd"/>
+      <w:r>
+        <w:rPr>
+          <w:i/>
+          <w:sz w:val="18"/>
+        </w:rPr>
+        <w:t xml:space="preserve"> </w:t>
+      </w:r>
+      <w:proofErr w:type="spellStart"/>
+      <w:r>
+        <w:rPr>
+          <w:i/>
+          <w:sz w:val="18"/>
+        </w:rPr>
+        <w:t>design</w:t>
+      </w:r>
+      <w:proofErr w:type="spellEnd"/>
+      <w:r>
+        <w:rPr>
+          <w:i/>
+          <w:sz w:val="18"/>
+        </w:rPr>
+        <w:t xml:space="preserve">. </w:t>
+      </w:r>
+      <w:proofErr w:type="spellStart"/>
+      <w:r>
+        <w:rPr>
+          <w:i/>
+          <w:sz w:val="18"/>
+        </w:rPr>
+        <w:t>Built</w:t>
+      </w:r>
+      <w:proofErr w:type="spellEnd"/>
+      <w:r>
+        <w:rPr>
+          <w:i/>
+          <w:sz w:val="18"/>
+        </w:rPr>
+        <w:t xml:space="preserve"> </w:t>
+      </w:r>
+      <w:proofErr w:type="spellStart"/>
+      <w:r>
+        <w:rPr>
+          <w:i/>
+          <w:sz w:val="18"/>
+        </w:rPr>
+        <w:t>by</w:t>
+      </w:r>
+      <w:proofErr w:type="spellEnd"/>
+      <w:r>
+        <w:rPr>
+          <w:i/>
+          <w:sz w:val="18"/>
+        </w:rPr>
+        <w:t xml:space="preserve"> </w:t>
+      </w:r>
+      <w:proofErr w:type="spellStart"/>
+      <w:r>
+        <w:rPr>
+          <w:i/>
+          <w:sz w:val="18"/>
+        </w:rPr>
+        <w:t>experienced</w:t>
+      </w:r>
+      <w:proofErr w:type="spellEnd"/>
+      <w:r>
+        <w:rPr>
+          <w:i/>
+          <w:sz w:val="18"/>
+        </w:rPr>
+        <w:t xml:space="preserve"> </w:t>
+      </w:r>
+      <w:proofErr w:type="spellStart"/>
+      <w:r>
+        <w:rPr>
+          <w:i/>
+          <w:sz w:val="18"/>
+        </w:rPr>
+        <w:t>developers</w:t>
+      </w:r>
+      <w:proofErr w:type="spellEnd"/>
+      <w:r>
+        <w:rPr>
+          <w:i/>
+          <w:sz w:val="18"/>
+        </w:rPr>
+        <w:t xml:space="preserve">, </w:t>
+      </w:r>
+      <w:proofErr w:type="spellStart"/>
+      <w:r>
+        <w:rPr>
+          <w:i/>
+          <w:sz w:val="18"/>
+        </w:rPr>
+        <w:t>it</w:t>
+      </w:r>
+      <w:proofErr w:type="spellEnd"/>
+      <w:r>
+        <w:rPr>
+          <w:i/>
+          <w:sz w:val="18"/>
+        </w:rPr>
+        <w:t xml:space="preserve"> </w:t>
+      </w:r>
+      <w:proofErr w:type="spellStart"/>
+      <w:r>
+        <w:rPr>
+          <w:i/>
+          <w:sz w:val="18"/>
+        </w:rPr>
+        <w:t>takes</w:t>
+      </w:r>
+      <w:proofErr w:type="spellEnd"/>
+      <w:r>
+        <w:rPr>
+          <w:i/>
+          <w:sz w:val="18"/>
+        </w:rPr>
+        <w:t xml:space="preserve"> </w:t>
+      </w:r>
+      <w:proofErr w:type="spellStart"/>
+      <w:r>
+        <w:rPr>
+          <w:i/>
+          <w:sz w:val="18"/>
+        </w:rPr>
+        <w:t>care</w:t>
+      </w:r>
+      <w:proofErr w:type="spellEnd"/>
+      <w:r>
+        <w:rPr>
+          <w:i/>
+          <w:sz w:val="18"/>
+        </w:rPr>
+        <w:t xml:space="preserve"> of </w:t>
+      </w:r>
+      <w:proofErr w:type="spellStart"/>
+      <w:r>
+        <w:rPr>
+          <w:i/>
+          <w:sz w:val="18"/>
+        </w:rPr>
+        <w:t>much</w:t>
+      </w:r>
+      <w:proofErr w:type="spellEnd"/>
+      <w:r>
+        <w:rPr>
+          <w:i/>
+          <w:sz w:val="18"/>
+        </w:rPr>
+        <w:t xml:space="preserve"> of </w:t>
+      </w:r>
+      <w:proofErr w:type="spellStart"/>
+      <w:r>
+        <w:rPr>
+          <w:i/>
+          <w:sz w:val="18"/>
+        </w:rPr>
+        <w:t>the</w:t>
+      </w:r>
+      <w:proofErr w:type="spellEnd"/>
+      <w:r>
+        <w:rPr>
+          <w:i/>
+          <w:sz w:val="18"/>
+        </w:rPr>
+        <w:t xml:space="preserve"> </w:t>
+      </w:r>
+      <w:proofErr w:type="spellStart"/>
+      <w:r>
+        <w:rPr>
+          <w:i/>
+          <w:sz w:val="18"/>
+        </w:rPr>
+        <w:t>hassle</w:t>
+      </w:r>
+      <w:proofErr w:type="spellEnd"/>
+      <w:r>
+        <w:rPr>
+          <w:i/>
+          <w:sz w:val="18"/>
+        </w:rPr>
+        <w:t xml:space="preserve"> of Web </w:t>
+      </w:r>
+      <w:proofErr w:type="spellStart"/>
+      <w:r>
+        <w:rPr>
+          <w:i/>
+          <w:sz w:val="18"/>
+        </w:rPr>
+        <w:t>development</w:t>
+      </w:r>
+      <w:proofErr w:type="spellEnd"/>
+      <w:r>
+        <w:rPr>
+          <w:i/>
+          <w:sz w:val="18"/>
+        </w:rPr>
+        <w:t xml:space="preserve">, so </w:t>
+      </w:r>
+      <w:proofErr w:type="spellStart"/>
+      <w:r>
+        <w:rPr>
+          <w:i/>
+          <w:sz w:val="18"/>
+        </w:rPr>
+        <w:t>you</w:t>
+      </w:r>
+      <w:proofErr w:type="spellEnd"/>
+      <w:r>
+        <w:rPr>
+          <w:i/>
+          <w:sz w:val="18"/>
+        </w:rPr>
+        <w:t xml:space="preserve"> can </w:t>
+      </w:r>
+      <w:proofErr w:type="spellStart"/>
+      <w:r>
+        <w:rPr>
+          <w:i/>
+          <w:sz w:val="18"/>
+        </w:rPr>
+        <w:t>focus</w:t>
+      </w:r>
+      <w:proofErr w:type="spellEnd"/>
+      <w:r>
+        <w:rPr>
+          <w:i/>
+          <w:sz w:val="18"/>
+        </w:rPr>
+        <w:t xml:space="preserve"> </w:t>
+      </w:r>
+      <w:proofErr w:type="spellStart"/>
+      <w:r>
+        <w:rPr>
+          <w:i/>
+          <w:sz w:val="18"/>
+        </w:rPr>
+        <w:t>on</w:t>
+      </w:r>
+      <w:proofErr w:type="spellEnd"/>
+      <w:r>
+        <w:rPr>
+          <w:i/>
+          <w:sz w:val="18"/>
+        </w:rPr>
+        <w:t xml:space="preserve"> </w:t>
+      </w:r>
+      <w:proofErr w:type="spellStart"/>
+      <w:r>
+        <w:rPr>
+          <w:i/>
+          <w:sz w:val="18"/>
+        </w:rPr>
+        <w:t>writing</w:t>
+      </w:r>
+      <w:proofErr w:type="spellEnd"/>
+      <w:r>
+        <w:rPr>
+          <w:i/>
+          <w:sz w:val="18"/>
+        </w:rPr>
+        <w:t xml:space="preserve"> </w:t>
+      </w:r>
+      <w:proofErr w:type="spellStart"/>
+      <w:r>
+        <w:rPr>
+          <w:i/>
+          <w:sz w:val="18"/>
+        </w:rPr>
+        <w:t>your</w:t>
+      </w:r>
+      <w:proofErr w:type="spellEnd"/>
+      <w:r>
+        <w:rPr>
+          <w:i/>
+          <w:sz w:val="18"/>
+        </w:rPr>
+        <w:t xml:space="preserve"> app </w:t>
+      </w:r>
+      <w:proofErr w:type="spellStart"/>
+      <w:r>
+        <w:rPr>
+          <w:i/>
+          <w:sz w:val="18"/>
+        </w:rPr>
+        <w:t>without</w:t>
+      </w:r>
+      <w:proofErr w:type="spellEnd"/>
+      <w:r>
+        <w:rPr>
+          <w:i/>
+          <w:sz w:val="18"/>
+        </w:rPr>
+        <w:t xml:space="preserve"> </w:t>
+      </w:r>
+      <w:proofErr w:type="spellStart"/>
+      <w:r>
+        <w:rPr>
+          <w:i/>
+          <w:sz w:val="18"/>
+        </w:rPr>
+        <w:t>needing</w:t>
+      </w:r>
+      <w:proofErr w:type="spellEnd"/>
+      <w:r>
+        <w:rPr>
+          <w:i/>
+          <w:sz w:val="18"/>
+        </w:rPr>
+        <w:t xml:space="preserve"> to </w:t>
+      </w:r>
+      <w:proofErr w:type="spellStart"/>
+      <w:r>
+        <w:rPr>
+          <w:i/>
+          <w:sz w:val="18"/>
+        </w:rPr>
+        <w:t>reinvent</w:t>
+      </w:r>
+      <w:proofErr w:type="spellEnd"/>
+      <w:r>
+        <w:rPr>
+          <w:i/>
+          <w:sz w:val="18"/>
+        </w:rPr>
+        <w:t xml:space="preserve"> </w:t>
+      </w:r>
+      <w:proofErr w:type="spellStart"/>
+      <w:r>
+        <w:rPr>
+          <w:i/>
+          <w:sz w:val="18"/>
+        </w:rPr>
+        <w:t>the</w:t>
+      </w:r>
+      <w:proofErr w:type="spellEnd"/>
+      <w:r>
+        <w:rPr>
+          <w:i/>
+          <w:sz w:val="18"/>
+        </w:rPr>
+        <w:t xml:space="preserve"> </w:t>
+      </w:r>
+      <w:proofErr w:type="spellStart"/>
+      <w:r>
+        <w:rPr>
+          <w:i/>
+          <w:sz w:val="18"/>
+        </w:rPr>
+        <w:t>wheel</w:t>
+      </w:r>
+      <w:proofErr w:type="spellEnd"/>
+      <w:r>
+        <w:rPr>
+          <w:i/>
+          <w:sz w:val="18"/>
+        </w:rPr>
+        <w:t xml:space="preserve">. </w:t>
+      </w:r>
+      <w:proofErr w:type="spellStart"/>
+      <w:r>
+        <w:rPr>
+          <w:i/>
+          <w:sz w:val="18"/>
+        </w:rPr>
+        <w:t>It’s</w:t>
+      </w:r>
+      <w:proofErr w:type="spellEnd"/>
+      <w:r>
+        <w:rPr>
+          <w:i/>
+          <w:sz w:val="18"/>
+        </w:rPr>
+        <w:t xml:space="preserve"> free and open </w:t>
+      </w:r>
+      <w:proofErr w:type="spellStart"/>
+      <w:r>
+        <w:rPr>
+          <w:i/>
+          <w:sz w:val="18"/>
+        </w:rPr>
+        <w:t>source</w:t>
+      </w:r>
+      <w:proofErr w:type="spellEnd"/>
+      <w:r>
+        <w:rPr>
+          <w:i/>
+          <w:sz w:val="18"/>
+        </w:rPr>
+        <w:t>.)</w:t>
+      </w:r>
+    </w:p>
+    <w:p>
+      <w:pPr>
+        <w:rPr>
+          <w:i/>
+          <w:sz w:val="18"/>
+        </w:rPr>
+      </w:pPr>
+      <w:r>
+        <w:rPr>
+          <w:i/>
+          <w:sz w:val="18"/>
+        </w:rPr>
+        <w:t xml:space="preserve">Fuente: </w:t>
+      </w:r>
+      <w:hyperlink r:id="rId11" w:history="1">
+        <w:r>
+          <w:rPr>
+            <w:i/>
+            <w:sz w:val="18"/>
+          </w:rPr>
+          <w:t>https://www.djangoproject.com/</w:t>
+        </w:r>
+      </w:hyperlink>
     </w:p>
     <w:p/>
     <w:p>
@@ -2523,185 +4021,253 @@
           <w:sz w:val="20"/>
         </w:rPr>
       </w:pPr>
+      <w:proofErr w:type="gramStart"/>
       <w:r>
         <w:rPr>
           <w:i/>
           <w:sz w:val="20"/>
         </w:rPr>
-        <w:t>es un</w:t>
-      </w:r>
+        <w:t>es</w:t>
+      </w:r>
+      <w:proofErr w:type="gramEnd"/>
       <w:r>
         <w:rPr>
           <w:i/>
           <w:sz w:val="20"/>
         </w:rPr>
-        <w:t> framework </w:t>
-      </w:r>
+        <w:t xml:space="preserve"> un </w:t>
+      </w:r>
+      <w:proofErr w:type="spellStart"/>
       <w:r>
         <w:rPr>
           <w:i/>
           <w:sz w:val="20"/>
         </w:rPr>
-        <w:t>de desarrollo web de</w:t>
-      </w:r>
+        <w:t>framework</w:t>
+      </w:r>
+      <w:proofErr w:type="spellEnd"/>
       <w:r>
         <w:rPr>
           <w:i/>
           <w:sz w:val="20"/>
         </w:rPr>
-        <w:t> código abierto</w:t>
-      </w:r>
+        <w:t xml:space="preserve"> de desarrollo web de código abierto, escrito en Python, que respeta el patrón de diseño conocido como Modelo–vista–controlador. Fue desarrollado en origen para gestionar varias páginas orientadas a noticias de la </w:t>
+      </w:r>
+      <w:proofErr w:type="spellStart"/>
       <w:r>
         <w:rPr>
           <w:i/>
           <w:sz w:val="20"/>
         </w:rPr>
-        <w:t>, escrito en</w:t>
-      </w:r>
+        <w:t>World</w:t>
+      </w:r>
+      <w:proofErr w:type="spellEnd"/>
       <w:r>
         <w:rPr>
           <w:i/>
           <w:sz w:val="20"/>
         </w:rPr>
-        <w:t> Python</w:t>
-      </w:r>
+        <w:t xml:space="preserve"> Company de Lawrence, Kansas, y fue liberada al público bajo una licencia BSD en julio de 2005; el </w:t>
+      </w:r>
+      <w:proofErr w:type="spellStart"/>
       <w:r>
         <w:rPr>
           <w:i/>
           <w:sz w:val="20"/>
         </w:rPr>
-        <w:t>, que respeta el patrón de diseño conocido como</w:t>
-      </w:r>
+        <w:t>framework</w:t>
+      </w:r>
+      <w:proofErr w:type="spellEnd"/>
       <w:r>
         <w:rPr>
           <w:i/>
           <w:sz w:val="20"/>
         </w:rPr>
-        <w:t xml:space="preserve"> Modelo–vista–controlador</w:t>
-      </w:r>
+        <w:t xml:space="preserve"> fue nombrado en alusión al guitarrista de jazz gitano Django </w:t>
+      </w:r>
+      <w:proofErr w:type="spellStart"/>
       <w:r>
         <w:rPr>
           <w:i/>
           <w:sz w:val="20"/>
         </w:rPr>
-        <w:t>. Fue desarrollado en origen para gestionar varias páginas orientadas a noticias de la World Company de Lawrence, Kansas, y fue liberada al público bajo una</w:t>
-      </w:r>
+        <w:t>Reinhardt</w:t>
+      </w:r>
+      <w:proofErr w:type="spellEnd"/>
       <w:r>
         <w:rPr>
           <w:i/>
           <w:sz w:val="20"/>
         </w:rPr>
-        <w:t> licencia BSD </w:t>
-      </w:r>
-      <w:r>
+        <w:t>.</w:t>
+      </w:r>
+    </w:p>
+    <w:p>
+      <w:pPr>
         <w:rPr>
           <w:i/>
           <w:sz w:val="20"/>
         </w:rPr>
-        <w:t>en julio de</w:t>
-      </w:r>
+      </w:pPr>
       <w:r>
         <w:rPr>
           <w:i/>
           <w:sz w:val="20"/>
         </w:rPr>
-        <w:t> 2005</w:t>
-      </w:r>
+        <w:t xml:space="preserve">En junio de 2008 fue anunciado que la recién formada Django Software </w:t>
+      </w:r>
+      <w:proofErr w:type="spellStart"/>
       <w:r>
         <w:rPr>
           <w:i/>
           <w:sz w:val="20"/>
         </w:rPr>
-        <w:t>; el framework fue nombrado en alusión al guitarrista de jazz gitano</w:t>
-      </w:r>
+        <w:t>Foundation</w:t>
+      </w:r>
+      <w:proofErr w:type="spellEnd"/>
       <w:r>
         <w:rPr>
           <w:i/>
           <w:sz w:val="20"/>
         </w:rPr>
-        <w:t> Django Reinhardt</w:t>
-      </w:r>
-      <w:r>
+        <w:t xml:space="preserve"> se haría cargo de Django en el futuro.</w:t>
+      </w:r>
+    </w:p>
+    <w:p>
+      <w:pPr>
         <w:rPr>
           <w:i/>
           <w:sz w:val="20"/>
         </w:rPr>
-        <w:t>.</w:t>
-      </w:r>
-    </w:p>
-    <w:p>
-      <w:pPr>
+      </w:pPr>
+      <w:r>
         <w:rPr>
           <w:i/>
           <w:sz w:val="20"/>
         </w:rPr>
-      </w:pPr>
+        <w:t>La meta fundamental de Django es facilitar la creación de sitios web complejos. Django pone énfasis en el re-uso, la conectividad y extensibilidad de componentes, el desarrollo rápido y el principio No te repitas (DRY, del inglés </w:t>
+      </w:r>
+      <w:proofErr w:type="spellStart"/>
       <w:r>
         <w:rPr>
           <w:i/>
           <w:sz w:val="20"/>
         </w:rPr>
-        <w:t>En junio de 2008 fue anunciado que la recién formada Django Software Foundation se haría cargo de Django en el futuro.</w:t>
-      </w:r>
-    </w:p>
-    <w:p>
-      <w:pPr>
+        <w:t>Don't</w:t>
+      </w:r>
+      <w:proofErr w:type="spellEnd"/>
+      <w:r>
         <w:rPr>
           <w:i/>
           <w:sz w:val="20"/>
         </w:rPr>
-      </w:pPr>
+        <w:t xml:space="preserve"> </w:t>
+      </w:r>
+      <w:proofErr w:type="spellStart"/>
       <w:r>
         <w:rPr>
           <w:i/>
           <w:sz w:val="20"/>
         </w:rPr>
-        <w:t>La meta fundamental de Django es facilitar la creación de sitios web complejos. Django pone énfasis en el re-uso, la conectividad y extensibilidad de componentes, el desarrollo rápido y el principio</w:t>
-      </w:r>
+        <w:t>Repeat</w:t>
+      </w:r>
+      <w:proofErr w:type="spellEnd"/>
       <w:r>
         <w:rPr>
           <w:i/>
           <w:sz w:val="20"/>
         </w:rPr>
-        <w:t> No te repitas </w:t>
-      </w:r>
+        <w:t xml:space="preserve"> </w:t>
+      </w:r>
+      <w:proofErr w:type="spellStart"/>
       <w:r>
         <w:rPr>
           <w:i/>
           <w:sz w:val="20"/>
         </w:rPr>
-        <w:t>(DRY, del inglés</w:t>
-      </w:r>
+        <w:t>Yourself</w:t>
+      </w:r>
+      <w:proofErr w:type="spellEnd"/>
       <w:r>
         <w:rPr>
           <w:i/>
           <w:sz w:val="20"/>
         </w:rPr>
-        <w:t> </w:t>
-      </w:r>
+        <w:t xml:space="preserve">). Python es usado en todas las partes del </w:t>
+      </w:r>
+      <w:proofErr w:type="spellStart"/>
       <w:r>
         <w:rPr>
           <w:i/>
           <w:sz w:val="20"/>
         </w:rPr>
-        <w:t>Don't Repeat Yourself). Python es usado en todas las partes del framework, incluso en configuraciones, archivos, y en los modelos de datos.</w:t>
-      </w:r>
-    </w:p>
-    <w:p/>
-    <w:p>
-      <w:pPr>
-        <w:pStyle w:val="Ttulo2"/>
-      </w:pPr>
-      <w:bookmarkStart w:id="7" w:name="_Toc445388854"/>
-      <w:r>
-        <w:t>2.2 Descripción de la tecnología 2</w:t>
-      </w:r>
-      <w:bookmarkEnd w:id="7"/>
-    </w:p>
-    <w:p>
-      <w:pPr>
-        <w:pStyle w:val="Ttulo1"/>
-      </w:pPr>
+        <w:t>framework</w:t>
+      </w:r>
+      <w:proofErr w:type="spellEnd"/>
+      <w:r>
+        <w:rPr>
+          <w:i/>
+          <w:sz w:val="20"/>
+        </w:rPr>
+        <w:t xml:space="preserve">, incluso en configuraciones, archivos, y en los modelos de </w:t>
+      </w:r>
+      <w:proofErr w:type="spellStart"/>
+      <w:r>
+        <w:rPr>
+          <w:i/>
+          <w:sz w:val="20"/>
+        </w:rPr>
+        <w:t>datos.</w:t>
+      </w:r>
+      <w:r>
+        <w:rPr>
+          <w:i/>
+          <w:sz w:val="20"/>
+        </w:rPr>
+        <w:t>ç</w:t>
+      </w:r>
+      <w:proofErr w:type="spellEnd"/>
+    </w:p>
+    <w:p>
+      <w:pPr>
+        <w:rPr>
+          <w:i/>
+          <w:sz w:val="20"/>
+        </w:rPr>
+      </w:pPr>
+      <w:r>
+        <w:rPr>
+          <w:i/>
+          <w:sz w:val="20"/>
+        </w:rPr>
+        <w:t xml:space="preserve">Fuente: </w:t>
+      </w:r>
+      <w:hyperlink r:id="rId12" w:history="1">
+        <w:r>
+          <w:rPr>
+            <w:rStyle w:val="Hipervnculo"/>
+            <w:i/>
+            <w:sz w:val="20"/>
+          </w:rPr>
+          <w:t>https://es.wikipedia.org/wiki/Django_(framework)</w:t>
+        </w:r>
+      </w:hyperlink>
+    </w:p>
+    <w:p>
+      <w:pPr>
+        <w:rPr>
+          <w:i/>
+          <w:sz w:val="20"/>
+        </w:rPr>
+      </w:pPr>
+    </w:p>
+    <w:p>
+      <w:r>
+        <w:t>En otras palabras</w:t>
+      </w:r>
+      <w:r>
+        <w:t>, Django surge por la repetición de la realización de los primeros pasos al crear una página web. Instalando Django, nos ahorramos el tener que realizar programaciones repetitivas de módulos que la mayoría de páginas web existentes tienen, como puede ser el registro de usuarios.</w:t>
+      </w:r>
     </w:p>
     <w:p>
       <w:pPr>
@@ -3256,13 +4822,23 @@
         <w:t>3.</w:t>
       </w:r>
       <w:r>
-        <w:t>1.n</w:t>
-      </w:r>
+        <w:t>1</w:t>
+      </w:r>
+      <w:proofErr w:type="gramStart"/>
+      <w:r>
+        <w:t>.n</w:t>
+      </w:r>
+      <w:proofErr w:type="gramEnd"/>
       <w:r>
         <w:t xml:space="preserve"> Criterio </w:t>
       </w:r>
-      <w:r>
-        <w:t>A.n: Nombre</w:t>
+      <w:proofErr w:type="spellStart"/>
+      <w:r>
+        <w:t>A.n</w:t>
+      </w:r>
+      <w:proofErr w:type="spellEnd"/>
+      <w:r>
+        <w:t>: Nombre</w:t>
       </w:r>
       <w:bookmarkEnd w:id="12"/>
     </w:p>
@@ -3304,7 +4880,23 @@
       </w:pPr>
       <w:bookmarkStart w:id="16" w:name="_Toc445388863"/>
       <w:r>
-        <w:t>3.2.n Criterio B.n: Nombre</w:t>
+        <w:t>3.2</w:t>
+      </w:r>
+      <w:proofErr w:type="gramStart"/>
+      <w:r>
+        <w:t>.n</w:t>
+      </w:r>
+      <w:proofErr w:type="gramEnd"/>
+      <w:r>
+        <w:t xml:space="preserve"> Criterio </w:t>
+      </w:r>
+      <w:proofErr w:type="spellStart"/>
+      <w:r>
+        <w:t>B.n</w:t>
+      </w:r>
+      <w:proofErr w:type="spellEnd"/>
+      <w:r>
+        <w:t>: Nombre</w:t>
       </w:r>
       <w:bookmarkEnd w:id="16"/>
     </w:p>
@@ -3355,10 +4947,26 @@
       </w:pPr>
       <w:bookmarkStart w:id="20" w:name="_Toc445388867"/>
       <w:r>
-        <w:t>3.3.n Criterio Z</w:t>
-      </w:r>
-      <w:r>
-        <w:t>.n: Nombre</w:t>
+        <w:t>3.3</w:t>
+      </w:r>
+      <w:proofErr w:type="gramStart"/>
+      <w:r>
+        <w:t>.n</w:t>
+      </w:r>
+      <w:proofErr w:type="gramEnd"/>
+      <w:r>
+        <w:t xml:space="preserve"> Criterio </w:t>
+      </w:r>
+      <w:proofErr w:type="spellStart"/>
+      <w:r>
+        <w:t>Z</w:t>
+      </w:r>
+      <w:r>
+        <w:t>.n</w:t>
+      </w:r>
+      <w:proofErr w:type="spellEnd"/>
+      <w:r>
+        <w:t>: Nombre</w:t>
       </w:r>
       <w:bookmarkEnd w:id="20"/>
     </w:p>
@@ -3488,7 +5096,15 @@
           </w:tcPr>
           <w:p>
             <w:r>
-              <w:t>Criterio A.n: Nombre</w:t>
+              <w:t xml:space="preserve">Criterio </w:t>
+            </w:r>
+            <w:proofErr w:type="spellStart"/>
+            <w:r>
+              <w:t>A.n</w:t>
+            </w:r>
+            <w:proofErr w:type="spellEnd"/>
+            <w:r>
+              <w:t>: Nombre</w:t>
             </w:r>
           </w:p>
         </w:tc>
@@ -3673,7 +5289,7 @@
     <w:p>
       <w:pPr>
         <w:sectPr>
-          <w:footerReference w:type="default" r:id="rId10"/>
+          <w:footerReference w:type="default" r:id="rId13"/>
           <w:pgSz w:w="11906" w:h="16838"/>
           <w:pgMar w:top="1417" w:right="1701" w:bottom="1417" w:left="1701" w:header="708" w:footer="708" w:gutter="0"/>
           <w:cols w:space="708"/>
@@ -3991,8 +5607,16 @@
         <w:rPr>
           <w:i/>
         </w:rPr>
-        <w:t>ías open source</w:t>
-      </w:r>
+        <w:t xml:space="preserve">ías open </w:t>
+      </w:r>
+      <w:proofErr w:type="spellStart"/>
+      <w:r>
+        <w:rPr>
+          <w:i/>
+        </w:rPr>
+        <w:t>source</w:t>
+      </w:r>
+      <w:proofErr w:type="spellEnd"/>
       <w:r>
         <w:rPr>
           <w:i/>
@@ -4003,8 +5627,16 @@
         <w:rPr>
           <w:i/>
         </w:rPr>
-        <w:t>utiliza UML como notación, etc</w:t>
-      </w:r>
+        <w:t xml:space="preserve">utiliza UML como notación, </w:t>
+      </w:r>
+      <w:proofErr w:type="spellStart"/>
+      <w:r>
+        <w:rPr>
+          <w:i/>
+        </w:rPr>
+        <w:t>etc</w:t>
+      </w:r>
+      <w:proofErr w:type="spellEnd"/>
       <w:r>
         <w:rPr>
           <w:i/>
@@ -4294,7 +5926,7 @@
           <w:rPr>
             <w:noProof/>
           </w:rPr>
-          <w:t>3</w:t>
+          <w:t>10</w:t>
         </w:r>
         <w:r>
           <w:fldChar w:fldCharType="end"/>
@@ -5725,7 +7357,7 @@
 </file>
 
 <file path=customXml/itemProps1.xml><?xml version="1.0" encoding="utf-8"?>
-<ds:datastoreItem xmlns:ds="http://schemas.openxmlformats.org/officeDocument/2006/customXml" ds:itemID="{6D80A599-D406-4CCF-8977-01777F4155B8}">
+<ds:datastoreItem xmlns:ds="http://schemas.openxmlformats.org/officeDocument/2006/customXml" ds:itemID="{5426CF27-B6ED-4851-8BEF-CFB6AF3566C3}">
   <ds:schemaRefs>
     <ds:schemaRef ds:uri="http://schemas.openxmlformats.org/officeDocument/2006/bibliography"/>
   </ds:schemaRefs>

</xml_diff>

<commit_message>
Mi parte final y TG2_final terminado
</commit_message>
<xml_diff>
--- a/TG2_Sergio.docx
+++ b/TG2_Sergio.docx
@@ -3386,15 +3386,6 @@
       </w:pPr>
     </w:p>
     <w:p>
-      <w:r>
-        <w:t>En otras palabras</w:t>
-      </w:r>
-      <w:r>
-        <w:t>, Django surge por la repetición de la realización de los primeros pasos al crear una página web. Instalando Django, nos ahorramos el tener que realizar programaciones repetitivas de módulos que la mayoría de páginas web existentes tienen, como puede ser el registro de usuarios.</w:t>
-      </w:r>
-    </w:p>
-    <w:p/>
-    <w:p>
       <w:pPr>
         <w:pStyle w:val="Ttulo2"/>
       </w:pPr>
@@ -3414,620 +3405,694 @@
         <w:t xml:space="preserve">Según la página oficial de </w:t>
       </w:r>
       <w:proofErr w:type="spellStart"/>
+      <w:proofErr w:type="gramStart"/>
       <w:r>
         <w:t>Nodejs</w:t>
       </w:r>
       <w:proofErr w:type="spellEnd"/>
       <w:r>
+        <w:t xml:space="preserve"> :</w:t>
+      </w:r>
+      <w:proofErr w:type="gramEnd"/>
+    </w:p>
+    <w:p>
+      <w:r>
+        <w:t xml:space="preserve">Node.js está construido en </w:t>
+      </w:r>
+      <w:proofErr w:type="spellStart"/>
+      <w:r>
+        <w:t>Javascript</w:t>
+      </w:r>
+      <w:proofErr w:type="spellEnd"/>
+      <w:r>
+        <w:t xml:space="preserve"> con el motor Chrome V8 </w:t>
+      </w:r>
+      <w:proofErr w:type="spellStart"/>
+      <w:r>
+        <w:t>Javascript</w:t>
+      </w:r>
+      <w:proofErr w:type="spellEnd"/>
+      <w:r>
         <w:t xml:space="preserve"> (</w:t>
-      </w:r>
-      <w:bookmarkStart w:id="7" w:name="_GoBack"/>
-      <w:bookmarkEnd w:id="7"/>
-      <w:r>
-        <w:t>):</w:t>
-      </w:r>
-    </w:p>
-    <w:p>
-      <w:r>
-        <w:lastRenderedPageBreak/>
-        <w:t xml:space="preserve">Django es un web </w:t>
-      </w:r>
-      <w:proofErr w:type="spellStart"/>
-      <w:r>
-        <w:t>framework</w:t>
-      </w:r>
-      <w:proofErr w:type="spellEnd"/>
-      <w:r>
-        <w:t xml:space="preserve"> escrito en Python que engloba el desarrollo limpio y rápido. Construido por desarrolladores experimentados, se encarga de eliminar la molestia de comenzar a programar una aplicación web, puedes escribir la aplicación sin necesidad de reinventarte. Es gratis y de código abierto.</w:t>
-      </w:r>
-    </w:p>
-    <w:p>
-      <w:pPr>
-        <w:rPr>
-          <w:i/>
-          <w:sz w:val="18"/>
-        </w:rPr>
-      </w:pPr>
-      <w:r>
-        <w:rPr>
-          <w:i/>
-          <w:sz w:val="18"/>
-        </w:rPr>
-        <w:t xml:space="preserve">(Django </w:t>
-      </w:r>
-      <w:proofErr w:type="spellStart"/>
-      <w:r>
-        <w:rPr>
-          <w:i/>
-          <w:sz w:val="18"/>
-        </w:rPr>
-        <w:t>is</w:t>
-      </w:r>
-      <w:proofErr w:type="spellEnd"/>
-      <w:r>
-        <w:rPr>
-          <w:i/>
-          <w:sz w:val="18"/>
-        </w:rPr>
-        <w:t xml:space="preserve"> a </w:t>
-      </w:r>
-      <w:proofErr w:type="spellStart"/>
-      <w:r>
-        <w:rPr>
-          <w:i/>
-          <w:sz w:val="18"/>
-        </w:rPr>
-        <w:t>high-level</w:t>
-      </w:r>
-      <w:proofErr w:type="spellEnd"/>
-      <w:r>
-        <w:rPr>
-          <w:i/>
-          <w:sz w:val="18"/>
-        </w:rPr>
-        <w:t xml:space="preserve"> Python Web </w:t>
-      </w:r>
-      <w:proofErr w:type="spellStart"/>
-      <w:r>
-        <w:rPr>
-          <w:i/>
-          <w:sz w:val="18"/>
-        </w:rPr>
-        <w:t>framework</w:t>
-      </w:r>
-      <w:proofErr w:type="spellEnd"/>
-      <w:r>
-        <w:rPr>
-          <w:i/>
-          <w:sz w:val="18"/>
-        </w:rPr>
-        <w:t xml:space="preserve"> </w:t>
-      </w:r>
-      <w:proofErr w:type="spellStart"/>
-      <w:r>
-        <w:rPr>
-          <w:i/>
-          <w:sz w:val="18"/>
-        </w:rPr>
-        <w:t>that</w:t>
-      </w:r>
-      <w:proofErr w:type="spellEnd"/>
-      <w:r>
-        <w:rPr>
-          <w:i/>
-          <w:sz w:val="18"/>
-        </w:rPr>
-        <w:t xml:space="preserve"> </w:t>
-      </w:r>
-      <w:proofErr w:type="spellStart"/>
-      <w:r>
-        <w:rPr>
-          <w:i/>
-          <w:sz w:val="18"/>
-        </w:rPr>
-        <w:t>encourages</w:t>
-      </w:r>
-      <w:proofErr w:type="spellEnd"/>
-      <w:r>
-        <w:rPr>
-          <w:i/>
-          <w:sz w:val="18"/>
-        </w:rPr>
-        <w:t xml:space="preserve"> </w:t>
-      </w:r>
-      <w:proofErr w:type="spellStart"/>
-      <w:r>
-        <w:rPr>
-          <w:i/>
-          <w:sz w:val="18"/>
-        </w:rPr>
-        <w:t>rapid</w:t>
-      </w:r>
-      <w:proofErr w:type="spellEnd"/>
-      <w:r>
-        <w:rPr>
-          <w:i/>
-          <w:sz w:val="18"/>
-        </w:rPr>
-        <w:t xml:space="preserve"> </w:t>
-      </w:r>
-      <w:proofErr w:type="spellStart"/>
-      <w:r>
-        <w:rPr>
-          <w:i/>
-          <w:sz w:val="18"/>
-        </w:rPr>
-        <w:t>development</w:t>
-      </w:r>
-      <w:proofErr w:type="spellEnd"/>
-      <w:r>
-        <w:rPr>
-          <w:i/>
-          <w:sz w:val="18"/>
-        </w:rPr>
-        <w:t xml:space="preserve"> and </w:t>
-      </w:r>
-      <w:proofErr w:type="spellStart"/>
-      <w:r>
-        <w:rPr>
-          <w:i/>
-          <w:sz w:val="18"/>
-        </w:rPr>
-        <w:t>clean</w:t>
-      </w:r>
-      <w:proofErr w:type="spellEnd"/>
-      <w:r>
-        <w:rPr>
-          <w:i/>
-          <w:sz w:val="18"/>
-        </w:rPr>
-        <w:t xml:space="preserve">, </w:t>
-      </w:r>
-      <w:proofErr w:type="spellStart"/>
-      <w:r>
-        <w:rPr>
-          <w:i/>
-          <w:sz w:val="18"/>
-        </w:rPr>
-        <w:t>pragmatic</w:t>
-      </w:r>
-      <w:proofErr w:type="spellEnd"/>
-      <w:r>
-        <w:rPr>
-          <w:i/>
-          <w:sz w:val="18"/>
-        </w:rPr>
-        <w:t xml:space="preserve"> </w:t>
-      </w:r>
-      <w:proofErr w:type="spellStart"/>
-      <w:r>
-        <w:rPr>
-          <w:i/>
-          <w:sz w:val="18"/>
-        </w:rPr>
-        <w:t>design</w:t>
-      </w:r>
-      <w:proofErr w:type="spellEnd"/>
-      <w:r>
-        <w:rPr>
-          <w:i/>
-          <w:sz w:val="18"/>
-        </w:rPr>
-        <w:t xml:space="preserve">. </w:t>
-      </w:r>
-      <w:proofErr w:type="spellStart"/>
-      <w:r>
-        <w:rPr>
-          <w:i/>
-          <w:sz w:val="18"/>
-        </w:rPr>
-        <w:t>Built</w:t>
-      </w:r>
-      <w:proofErr w:type="spellEnd"/>
-      <w:r>
-        <w:rPr>
-          <w:i/>
-          <w:sz w:val="18"/>
-        </w:rPr>
-        <w:t xml:space="preserve"> </w:t>
-      </w:r>
-      <w:proofErr w:type="spellStart"/>
-      <w:r>
-        <w:rPr>
-          <w:i/>
-          <w:sz w:val="18"/>
-        </w:rPr>
-        <w:t>by</w:t>
-      </w:r>
-      <w:proofErr w:type="spellEnd"/>
-      <w:r>
-        <w:rPr>
-          <w:i/>
-          <w:sz w:val="18"/>
-        </w:rPr>
-        <w:t xml:space="preserve"> </w:t>
-      </w:r>
-      <w:proofErr w:type="spellStart"/>
-      <w:r>
-        <w:rPr>
-          <w:i/>
-          <w:sz w:val="18"/>
-        </w:rPr>
-        <w:t>experienced</w:t>
-      </w:r>
-      <w:proofErr w:type="spellEnd"/>
-      <w:r>
-        <w:rPr>
-          <w:i/>
-          <w:sz w:val="18"/>
-        </w:rPr>
-        <w:t xml:space="preserve"> </w:t>
-      </w:r>
-      <w:proofErr w:type="spellStart"/>
-      <w:r>
-        <w:rPr>
-          <w:i/>
-          <w:sz w:val="18"/>
-        </w:rPr>
-        <w:t>developers</w:t>
-      </w:r>
-      <w:proofErr w:type="spellEnd"/>
-      <w:r>
-        <w:rPr>
-          <w:i/>
-          <w:sz w:val="18"/>
-        </w:rPr>
-        <w:t xml:space="preserve">, </w:t>
-      </w:r>
-      <w:proofErr w:type="spellStart"/>
-      <w:r>
-        <w:rPr>
-          <w:i/>
-          <w:sz w:val="18"/>
-        </w:rPr>
-        <w:t>it</w:t>
-      </w:r>
-      <w:proofErr w:type="spellEnd"/>
-      <w:r>
-        <w:rPr>
-          <w:i/>
-          <w:sz w:val="18"/>
-        </w:rPr>
-        <w:t xml:space="preserve"> </w:t>
-      </w:r>
-      <w:proofErr w:type="spellStart"/>
-      <w:r>
-        <w:rPr>
-          <w:i/>
-          <w:sz w:val="18"/>
-        </w:rPr>
-        <w:t>takes</w:t>
-      </w:r>
-      <w:proofErr w:type="spellEnd"/>
-      <w:r>
-        <w:rPr>
-          <w:i/>
-          <w:sz w:val="18"/>
-        </w:rPr>
-        <w:t xml:space="preserve"> </w:t>
-      </w:r>
-      <w:proofErr w:type="spellStart"/>
-      <w:r>
-        <w:rPr>
-          <w:i/>
-          <w:sz w:val="18"/>
-        </w:rPr>
-        <w:t>care</w:t>
-      </w:r>
-      <w:proofErr w:type="spellEnd"/>
-      <w:r>
-        <w:rPr>
-          <w:i/>
-          <w:sz w:val="18"/>
-        </w:rPr>
-        <w:t xml:space="preserve"> of </w:t>
-      </w:r>
-      <w:proofErr w:type="spellStart"/>
-      <w:r>
-        <w:rPr>
-          <w:i/>
-          <w:sz w:val="18"/>
-        </w:rPr>
-        <w:t>much</w:t>
-      </w:r>
-      <w:proofErr w:type="spellEnd"/>
-      <w:r>
-        <w:rPr>
-          <w:i/>
-          <w:sz w:val="18"/>
-        </w:rPr>
-        <w:t xml:space="preserve"> of </w:t>
-      </w:r>
-      <w:proofErr w:type="spellStart"/>
-      <w:r>
-        <w:rPr>
-          <w:i/>
-          <w:sz w:val="18"/>
-        </w:rPr>
-        <w:t>the</w:t>
-      </w:r>
-      <w:proofErr w:type="spellEnd"/>
-      <w:r>
-        <w:rPr>
-          <w:i/>
-          <w:sz w:val="18"/>
-        </w:rPr>
-        <w:t xml:space="preserve"> </w:t>
-      </w:r>
-      <w:proofErr w:type="spellStart"/>
-      <w:r>
-        <w:rPr>
-          <w:i/>
-          <w:sz w:val="18"/>
-        </w:rPr>
-        <w:t>hassle</w:t>
-      </w:r>
-      <w:proofErr w:type="spellEnd"/>
-      <w:r>
-        <w:rPr>
-          <w:i/>
-          <w:sz w:val="18"/>
-        </w:rPr>
-        <w:t xml:space="preserve"> of Web </w:t>
-      </w:r>
-      <w:proofErr w:type="spellStart"/>
-      <w:r>
-        <w:rPr>
-          <w:i/>
-          <w:sz w:val="18"/>
-        </w:rPr>
-        <w:t>development</w:t>
-      </w:r>
-      <w:proofErr w:type="spellEnd"/>
-      <w:r>
-        <w:rPr>
-          <w:i/>
-          <w:sz w:val="18"/>
-        </w:rPr>
-        <w:t xml:space="preserve">, so </w:t>
-      </w:r>
-      <w:proofErr w:type="spellStart"/>
-      <w:r>
-        <w:rPr>
-          <w:i/>
-          <w:sz w:val="18"/>
-        </w:rPr>
-        <w:t>you</w:t>
-      </w:r>
-      <w:proofErr w:type="spellEnd"/>
-      <w:r>
-        <w:rPr>
-          <w:i/>
-          <w:sz w:val="18"/>
-        </w:rPr>
-        <w:t xml:space="preserve"> can </w:t>
-      </w:r>
-      <w:proofErr w:type="spellStart"/>
-      <w:r>
-        <w:rPr>
-          <w:i/>
-          <w:sz w:val="18"/>
-        </w:rPr>
-        <w:t>focus</w:t>
-      </w:r>
-      <w:proofErr w:type="spellEnd"/>
-      <w:r>
-        <w:rPr>
-          <w:i/>
-          <w:sz w:val="18"/>
-        </w:rPr>
-        <w:t xml:space="preserve"> </w:t>
-      </w:r>
-      <w:proofErr w:type="spellStart"/>
-      <w:r>
-        <w:rPr>
-          <w:i/>
-          <w:sz w:val="18"/>
-        </w:rPr>
-        <w:t>on</w:t>
-      </w:r>
-      <w:proofErr w:type="spellEnd"/>
-      <w:r>
-        <w:rPr>
-          <w:i/>
-          <w:sz w:val="18"/>
-        </w:rPr>
-        <w:t xml:space="preserve"> </w:t>
-      </w:r>
-      <w:proofErr w:type="spellStart"/>
-      <w:r>
-        <w:rPr>
-          <w:i/>
-          <w:sz w:val="18"/>
-        </w:rPr>
-        <w:t>writing</w:t>
-      </w:r>
-      <w:proofErr w:type="spellEnd"/>
-      <w:r>
-        <w:rPr>
-          <w:i/>
-          <w:sz w:val="18"/>
-        </w:rPr>
-        <w:t xml:space="preserve"> </w:t>
-      </w:r>
-      <w:proofErr w:type="spellStart"/>
-      <w:r>
-        <w:rPr>
-          <w:i/>
-          <w:sz w:val="18"/>
-        </w:rPr>
-        <w:t>your</w:t>
-      </w:r>
-      <w:proofErr w:type="spellEnd"/>
-      <w:r>
-        <w:rPr>
-          <w:i/>
-          <w:sz w:val="18"/>
-        </w:rPr>
-        <w:t xml:space="preserve"> app </w:t>
-      </w:r>
-      <w:proofErr w:type="spellStart"/>
-      <w:r>
-        <w:rPr>
-          <w:i/>
-          <w:sz w:val="18"/>
-        </w:rPr>
-        <w:t>without</w:t>
-      </w:r>
-      <w:proofErr w:type="spellEnd"/>
-      <w:r>
-        <w:rPr>
-          <w:i/>
-          <w:sz w:val="18"/>
-        </w:rPr>
-        <w:t xml:space="preserve"> </w:t>
-      </w:r>
-      <w:proofErr w:type="spellStart"/>
-      <w:r>
-        <w:rPr>
-          <w:i/>
-          <w:sz w:val="18"/>
-        </w:rPr>
-        <w:t>needing</w:t>
-      </w:r>
-      <w:proofErr w:type="spellEnd"/>
-      <w:r>
-        <w:rPr>
-          <w:i/>
-          <w:sz w:val="18"/>
-        </w:rPr>
-        <w:t xml:space="preserve"> to </w:t>
-      </w:r>
-      <w:proofErr w:type="spellStart"/>
-      <w:r>
-        <w:rPr>
-          <w:i/>
-          <w:sz w:val="18"/>
-        </w:rPr>
-        <w:t>reinvent</w:t>
-      </w:r>
-      <w:proofErr w:type="spellEnd"/>
-      <w:r>
-        <w:rPr>
-          <w:i/>
-          <w:sz w:val="18"/>
-        </w:rPr>
-        <w:t xml:space="preserve"> </w:t>
-      </w:r>
-      <w:proofErr w:type="spellStart"/>
-      <w:r>
-        <w:rPr>
-          <w:i/>
-          <w:sz w:val="18"/>
-        </w:rPr>
-        <w:t>the</w:t>
-      </w:r>
-      <w:proofErr w:type="spellEnd"/>
-      <w:r>
-        <w:rPr>
-          <w:i/>
-          <w:sz w:val="18"/>
-        </w:rPr>
-        <w:t xml:space="preserve"> </w:t>
-      </w:r>
-      <w:proofErr w:type="spellStart"/>
-      <w:r>
-        <w:rPr>
-          <w:i/>
-          <w:sz w:val="18"/>
-        </w:rPr>
-        <w:t>wheel</w:t>
-      </w:r>
-      <w:proofErr w:type="spellEnd"/>
-      <w:r>
-        <w:rPr>
-          <w:i/>
-          <w:sz w:val="18"/>
-        </w:rPr>
-        <w:t xml:space="preserve">. </w:t>
-      </w:r>
-      <w:proofErr w:type="spellStart"/>
-      <w:r>
-        <w:rPr>
-          <w:i/>
-          <w:sz w:val="18"/>
-        </w:rPr>
-        <w:t>It’s</w:t>
-      </w:r>
-      <w:proofErr w:type="spellEnd"/>
-      <w:r>
-        <w:rPr>
-          <w:i/>
-          <w:sz w:val="18"/>
-        </w:rPr>
-        <w:t xml:space="preserve"> free and open </w:t>
-      </w:r>
-      <w:proofErr w:type="spellStart"/>
-      <w:r>
-        <w:rPr>
-          <w:i/>
-          <w:sz w:val="18"/>
-        </w:rPr>
-        <w:t>source</w:t>
-      </w:r>
-      <w:proofErr w:type="spellEnd"/>
-      <w:r>
-        <w:rPr>
-          <w:i/>
-          <w:sz w:val="18"/>
-        </w:rPr>
-        <w:t>.)</w:t>
-      </w:r>
-    </w:p>
-    <w:p>
-      <w:pPr>
-        <w:rPr>
-          <w:i/>
-          <w:sz w:val="18"/>
-        </w:rPr>
-      </w:pPr>
-      <w:r>
-        <w:rPr>
-          <w:i/>
-          <w:sz w:val="18"/>
-        </w:rPr>
-        <w:t xml:space="preserve">Fuente: </w:t>
       </w:r>
       <w:hyperlink r:id="rId11" w:history="1">
         <w:r>
           <w:rPr>
-            <w:i/>
-            <w:sz w:val="18"/>
+            <w:rStyle w:val="Hipervnculo"/>
           </w:rPr>
-          <w:t>https://www.djangoproject.com/</w:t>
+          <w:t>https://developers.google.com/v8/</w:t>
         </w:r>
       </w:hyperlink>
+      <w:r>
+        <w:t>). Node.js utiliza un modelo de no bloqueos orientado a objetos ligero y eficiente. El ecosistema de paquetes de Node.js (</w:t>
+      </w:r>
+      <w:proofErr w:type="spellStart"/>
+      <w:r>
+        <w:t>npm</w:t>
+      </w:r>
+      <w:proofErr w:type="spellEnd"/>
+      <w:r>
+        <w:t>) es el conjunto más grande de librerías de código abierto del mundo.</w:t>
+      </w:r>
+    </w:p>
+    <w:p>
+      <w:pPr>
+        <w:rPr>
+          <w:i/>
+          <w:sz w:val="20"/>
+        </w:rPr>
+      </w:pPr>
+      <w:r>
+        <w:rPr>
+          <w:i/>
+          <w:sz w:val="20"/>
+        </w:rPr>
+        <w:lastRenderedPageBreak/>
+        <w:t>(</w:t>
+      </w:r>
+      <w:r>
+        <w:rPr>
+          <w:i/>
+          <w:sz w:val="20"/>
+        </w:rPr>
+        <w:t xml:space="preserve">Node.js </w:t>
+      </w:r>
+      <w:proofErr w:type="spellStart"/>
+      <w:r>
+        <w:rPr>
+          <w:i/>
+          <w:sz w:val="20"/>
+        </w:rPr>
+        <w:t>is</w:t>
+      </w:r>
+      <w:proofErr w:type="spellEnd"/>
+      <w:r>
+        <w:rPr>
+          <w:i/>
+          <w:sz w:val="20"/>
+        </w:rPr>
+        <w:t xml:space="preserve"> a JavaScript </w:t>
+      </w:r>
+      <w:proofErr w:type="spellStart"/>
+      <w:r>
+        <w:rPr>
+          <w:i/>
+          <w:sz w:val="20"/>
+        </w:rPr>
+        <w:t>runtime</w:t>
+      </w:r>
+      <w:proofErr w:type="spellEnd"/>
+      <w:r>
+        <w:rPr>
+          <w:i/>
+          <w:sz w:val="20"/>
+        </w:rPr>
+        <w:t xml:space="preserve"> </w:t>
+      </w:r>
+      <w:proofErr w:type="spellStart"/>
+      <w:r>
+        <w:rPr>
+          <w:i/>
+          <w:sz w:val="20"/>
+        </w:rPr>
+        <w:t>built</w:t>
+      </w:r>
+      <w:proofErr w:type="spellEnd"/>
+      <w:r>
+        <w:rPr>
+          <w:i/>
+          <w:sz w:val="20"/>
+        </w:rPr>
+        <w:t xml:space="preserve"> </w:t>
+      </w:r>
+      <w:proofErr w:type="spellStart"/>
+      <w:r>
+        <w:rPr>
+          <w:i/>
+          <w:sz w:val="20"/>
+        </w:rPr>
+        <w:t>on</w:t>
+      </w:r>
+      <w:proofErr w:type="spellEnd"/>
+      <w:r>
+        <w:rPr>
+          <w:i/>
+          <w:sz w:val="20"/>
+        </w:rPr>
+        <w:t> </w:t>
+      </w:r>
+      <w:hyperlink r:id="rId12" w:history="1">
+        <w:proofErr w:type="spellStart"/>
+        <w:r>
+          <w:rPr>
+            <w:i/>
+            <w:sz w:val="20"/>
+          </w:rPr>
+          <w:t>Chrome's</w:t>
+        </w:r>
+        <w:proofErr w:type="spellEnd"/>
+        <w:r>
+          <w:rPr>
+            <w:i/>
+            <w:sz w:val="20"/>
+          </w:rPr>
+          <w:t xml:space="preserve"> V8 JavaScript </w:t>
+        </w:r>
+        <w:proofErr w:type="spellStart"/>
+        <w:r>
+          <w:rPr>
+            <w:i/>
+            <w:sz w:val="20"/>
+          </w:rPr>
+          <w:t>engine</w:t>
+        </w:r>
+        <w:proofErr w:type="spellEnd"/>
+      </w:hyperlink>
+      <w:r>
+        <w:rPr>
+          <w:i/>
+          <w:sz w:val="20"/>
+        </w:rPr>
+        <w:t xml:space="preserve">. Node.js uses </w:t>
+      </w:r>
+      <w:proofErr w:type="spellStart"/>
+      <w:r>
+        <w:rPr>
+          <w:i/>
+          <w:sz w:val="20"/>
+        </w:rPr>
+        <w:t>an</w:t>
+      </w:r>
+      <w:proofErr w:type="spellEnd"/>
+      <w:r>
+        <w:rPr>
+          <w:i/>
+          <w:sz w:val="20"/>
+        </w:rPr>
+        <w:t xml:space="preserve"> </w:t>
+      </w:r>
+      <w:proofErr w:type="spellStart"/>
+      <w:r>
+        <w:rPr>
+          <w:i/>
+          <w:sz w:val="20"/>
+        </w:rPr>
+        <w:t>event-driven</w:t>
+      </w:r>
+      <w:proofErr w:type="spellEnd"/>
+      <w:r>
+        <w:rPr>
+          <w:i/>
+          <w:sz w:val="20"/>
+        </w:rPr>
+        <w:t>, non-</w:t>
+      </w:r>
+      <w:proofErr w:type="spellStart"/>
+      <w:r>
+        <w:rPr>
+          <w:i/>
+          <w:sz w:val="20"/>
+        </w:rPr>
+        <w:t>blocking</w:t>
+      </w:r>
+      <w:proofErr w:type="spellEnd"/>
+      <w:r>
+        <w:rPr>
+          <w:i/>
+          <w:sz w:val="20"/>
+        </w:rPr>
+        <w:t xml:space="preserve"> I/O </w:t>
+      </w:r>
+      <w:proofErr w:type="spellStart"/>
+      <w:r>
+        <w:rPr>
+          <w:i/>
+          <w:sz w:val="20"/>
+        </w:rPr>
+        <w:t>model</w:t>
+      </w:r>
+      <w:proofErr w:type="spellEnd"/>
+      <w:r>
+        <w:rPr>
+          <w:i/>
+          <w:sz w:val="20"/>
+        </w:rPr>
+        <w:t xml:space="preserve"> </w:t>
+      </w:r>
+      <w:proofErr w:type="spellStart"/>
+      <w:r>
+        <w:rPr>
+          <w:i/>
+          <w:sz w:val="20"/>
+        </w:rPr>
+        <w:t>that</w:t>
+      </w:r>
+      <w:proofErr w:type="spellEnd"/>
+      <w:r>
+        <w:rPr>
+          <w:i/>
+          <w:sz w:val="20"/>
+        </w:rPr>
+        <w:t xml:space="preserve"> </w:t>
+      </w:r>
+      <w:proofErr w:type="spellStart"/>
+      <w:r>
+        <w:rPr>
+          <w:i/>
+          <w:sz w:val="20"/>
+        </w:rPr>
+        <w:t>makes</w:t>
+      </w:r>
+      <w:proofErr w:type="spellEnd"/>
+      <w:r>
+        <w:rPr>
+          <w:i/>
+          <w:sz w:val="20"/>
+        </w:rPr>
+        <w:t xml:space="preserve"> </w:t>
+      </w:r>
+      <w:proofErr w:type="spellStart"/>
+      <w:r>
+        <w:rPr>
+          <w:i/>
+          <w:sz w:val="20"/>
+        </w:rPr>
+        <w:t>it</w:t>
+      </w:r>
+      <w:proofErr w:type="spellEnd"/>
+      <w:r>
+        <w:rPr>
+          <w:i/>
+          <w:sz w:val="20"/>
+        </w:rPr>
+        <w:t xml:space="preserve"> </w:t>
+      </w:r>
+      <w:proofErr w:type="spellStart"/>
+      <w:r>
+        <w:rPr>
+          <w:i/>
+          <w:sz w:val="20"/>
+        </w:rPr>
+        <w:t>lightweight</w:t>
+      </w:r>
+      <w:proofErr w:type="spellEnd"/>
+      <w:r>
+        <w:rPr>
+          <w:i/>
+          <w:sz w:val="20"/>
+        </w:rPr>
+        <w:t xml:space="preserve"> and </w:t>
+      </w:r>
+      <w:proofErr w:type="spellStart"/>
+      <w:r>
+        <w:rPr>
+          <w:i/>
+          <w:sz w:val="20"/>
+        </w:rPr>
+        <w:t>efficient</w:t>
+      </w:r>
+      <w:proofErr w:type="spellEnd"/>
+      <w:r>
+        <w:rPr>
+          <w:i/>
+          <w:sz w:val="20"/>
+        </w:rPr>
+        <w:t xml:space="preserve">. Node.js' </w:t>
+      </w:r>
+      <w:proofErr w:type="spellStart"/>
+      <w:r>
+        <w:rPr>
+          <w:i/>
+          <w:sz w:val="20"/>
+        </w:rPr>
+        <w:t>package</w:t>
+      </w:r>
+      <w:proofErr w:type="spellEnd"/>
+      <w:r>
+        <w:rPr>
+          <w:i/>
+          <w:sz w:val="20"/>
+        </w:rPr>
+        <w:t xml:space="preserve"> </w:t>
+      </w:r>
+      <w:proofErr w:type="spellStart"/>
+      <w:r>
+        <w:rPr>
+          <w:i/>
+          <w:sz w:val="20"/>
+        </w:rPr>
+        <w:t>ecosystem</w:t>
+      </w:r>
+      <w:proofErr w:type="spellEnd"/>
+      <w:r>
+        <w:rPr>
+          <w:i/>
+          <w:sz w:val="20"/>
+        </w:rPr>
+        <w:t>, </w:t>
+      </w:r>
+      <w:proofErr w:type="spellStart"/>
+      <w:r>
+        <w:fldChar w:fldCharType="begin"/>
+      </w:r>
+      <w:r>
+        <w:instrText xml:space="preserve"> HYPERLINK "https://www.npmjs.com/</w:instrText>
+      </w:r>
+      <w:r>
+        <w:instrText xml:space="preserve">" </w:instrText>
+      </w:r>
+      <w:r>
+        <w:fldChar w:fldCharType="separate"/>
+      </w:r>
+      <w:r>
+        <w:rPr>
+          <w:i/>
+          <w:sz w:val="20"/>
+        </w:rPr>
+        <w:t>npm</w:t>
+      </w:r>
+      <w:proofErr w:type="spellEnd"/>
+      <w:r>
+        <w:rPr>
+          <w:i/>
+          <w:sz w:val="20"/>
+        </w:rPr>
+        <w:fldChar w:fldCharType="end"/>
+      </w:r>
+      <w:r>
+        <w:rPr>
+          <w:i/>
+          <w:sz w:val="20"/>
+        </w:rPr>
+        <w:t xml:space="preserve">, </w:t>
+      </w:r>
+      <w:proofErr w:type="spellStart"/>
+      <w:r>
+        <w:rPr>
+          <w:i/>
+          <w:sz w:val="20"/>
+        </w:rPr>
+        <w:t>is</w:t>
+      </w:r>
+      <w:proofErr w:type="spellEnd"/>
+      <w:r>
+        <w:rPr>
+          <w:i/>
+          <w:sz w:val="20"/>
+        </w:rPr>
+        <w:t xml:space="preserve"> </w:t>
+      </w:r>
+      <w:proofErr w:type="spellStart"/>
+      <w:r>
+        <w:rPr>
+          <w:i/>
+          <w:sz w:val="20"/>
+        </w:rPr>
+        <w:t>the</w:t>
+      </w:r>
+      <w:proofErr w:type="spellEnd"/>
+      <w:r>
+        <w:rPr>
+          <w:i/>
+          <w:sz w:val="20"/>
+        </w:rPr>
+        <w:t xml:space="preserve"> </w:t>
+      </w:r>
+      <w:proofErr w:type="spellStart"/>
+      <w:r>
+        <w:rPr>
+          <w:i/>
+          <w:sz w:val="20"/>
+        </w:rPr>
+        <w:t>largest</w:t>
+      </w:r>
+      <w:proofErr w:type="spellEnd"/>
+      <w:r>
+        <w:rPr>
+          <w:i/>
+          <w:sz w:val="20"/>
+        </w:rPr>
+        <w:t xml:space="preserve"> </w:t>
+      </w:r>
+      <w:proofErr w:type="spellStart"/>
+      <w:r>
+        <w:rPr>
+          <w:i/>
+          <w:sz w:val="20"/>
+        </w:rPr>
+        <w:t>ecosystem</w:t>
+      </w:r>
+      <w:proofErr w:type="spellEnd"/>
+      <w:r>
+        <w:rPr>
+          <w:i/>
+          <w:sz w:val="20"/>
+        </w:rPr>
+        <w:t xml:space="preserve"> of open </w:t>
+      </w:r>
+      <w:proofErr w:type="spellStart"/>
+      <w:r>
+        <w:rPr>
+          <w:i/>
+          <w:sz w:val="20"/>
+        </w:rPr>
+        <w:t>source</w:t>
+      </w:r>
+      <w:proofErr w:type="spellEnd"/>
+      <w:r>
+        <w:rPr>
+          <w:i/>
+          <w:sz w:val="20"/>
+        </w:rPr>
+        <w:t xml:space="preserve"> </w:t>
+      </w:r>
+      <w:proofErr w:type="spellStart"/>
+      <w:r>
+        <w:rPr>
+          <w:i/>
+          <w:sz w:val="20"/>
+        </w:rPr>
+        <w:t>libraries</w:t>
+      </w:r>
+      <w:proofErr w:type="spellEnd"/>
+      <w:r>
+        <w:rPr>
+          <w:i/>
+          <w:sz w:val="20"/>
+        </w:rPr>
+        <w:t xml:space="preserve"> in </w:t>
+      </w:r>
+      <w:proofErr w:type="spellStart"/>
+      <w:r>
+        <w:rPr>
+          <w:i/>
+          <w:sz w:val="20"/>
+        </w:rPr>
+        <w:t>the</w:t>
+      </w:r>
+      <w:proofErr w:type="spellEnd"/>
+      <w:r>
+        <w:rPr>
+          <w:i/>
+          <w:sz w:val="20"/>
+        </w:rPr>
+        <w:t xml:space="preserve"> </w:t>
+      </w:r>
+      <w:proofErr w:type="spellStart"/>
+      <w:r>
+        <w:rPr>
+          <w:i/>
+          <w:sz w:val="20"/>
+        </w:rPr>
+        <w:t>world</w:t>
+      </w:r>
+      <w:proofErr w:type="spellEnd"/>
+      <w:r>
+        <w:rPr>
+          <w:i/>
+          <w:sz w:val="20"/>
+        </w:rPr>
+        <w:t>)</w:t>
+      </w:r>
     </w:p>
     <w:p/>
     <w:p>
       <w:r>
-        <w:t>Según la Wikipedia, Django es:</w:t>
-      </w:r>
-    </w:p>
-    <w:p>
-      <w:pPr>
-        <w:rPr>
-          <w:i/>
-          <w:sz w:val="20"/>
-        </w:rPr>
-      </w:pPr>
+        <w:t xml:space="preserve">Según la Wikipedia, </w:t>
+      </w:r>
+      <w:proofErr w:type="spellStart"/>
+      <w:r>
+        <w:t>Nodejs</w:t>
+      </w:r>
+      <w:proofErr w:type="spellEnd"/>
+      <w:r>
+        <w:t xml:space="preserve"> es:</w:t>
+      </w:r>
+    </w:p>
+    <w:p>
+      <w:pPr>
+        <w:rPr>
+          <w:i/>
+          <w:sz w:val="20"/>
+        </w:rPr>
+      </w:pPr>
+      <w:r>
+        <w:rPr>
+          <w:i/>
+          <w:sz w:val="20"/>
+        </w:rPr>
+        <w:t>Node.js es un entorno en tiempo de ejecución multiplataforma, de código abierto, para la capa del servidor (pero no limitándose a ello) basado en el lenguaje de programación </w:t>
+      </w:r>
+      <w:proofErr w:type="spellStart"/>
+      <w:r>
+        <w:rPr>
+          <w:i/>
+          <w:sz w:val="20"/>
+        </w:rPr>
+        <w:t>ECMAScript</w:t>
+      </w:r>
+      <w:proofErr w:type="spellEnd"/>
+      <w:r>
+        <w:rPr>
+          <w:i/>
+          <w:sz w:val="20"/>
+        </w:rPr>
+        <w:t>, asíncrono, con I/O de datos en una arquitectura orientada a eventos y basado en el motor V8 de Google. Fue creado con el enfoque de ser útil en la creación de programas de red altamente escalables, como por ejemplo, servidores web.</w:t>
+      </w:r>
+      <w:hyperlink r:id="rId13" w:anchor="cite_note-2" w:history="1">
+        <w:r>
+          <w:rPr>
+            <w:i/>
+            <w:sz w:val="20"/>
+          </w:rPr>
+          <w:t>2</w:t>
+        </w:r>
+      </w:hyperlink>
+      <w:r>
+        <w:rPr>
+          <w:i/>
+          <w:sz w:val="20"/>
+        </w:rPr>
+        <w:t> Fue creado por </w:t>
+      </w:r>
+      <w:proofErr w:type="spellStart"/>
+      <w:r>
+        <w:rPr>
+          <w:i/>
+          <w:sz w:val="20"/>
+        </w:rPr>
+        <w:t>Ryan</w:t>
+      </w:r>
+      <w:proofErr w:type="spellEnd"/>
+      <w:r>
+        <w:rPr>
+          <w:i/>
+          <w:sz w:val="20"/>
+        </w:rPr>
+        <w:t xml:space="preserve"> </w:t>
+      </w:r>
+      <w:proofErr w:type="spellStart"/>
+      <w:r>
+        <w:rPr>
+          <w:i/>
+          <w:sz w:val="20"/>
+        </w:rPr>
+        <w:t>Dahl</w:t>
+      </w:r>
+      <w:proofErr w:type="spellEnd"/>
+      <w:r>
+        <w:rPr>
+          <w:i/>
+          <w:sz w:val="20"/>
+        </w:rPr>
+        <w:t> en 2009 y su evolución está apadrinada por la empresa </w:t>
+      </w:r>
+      <w:proofErr w:type="spellStart"/>
+      <w:r>
+        <w:rPr>
+          <w:i/>
+          <w:sz w:val="20"/>
+        </w:rPr>
+        <w:t>Joyent</w:t>
+      </w:r>
+      <w:proofErr w:type="spellEnd"/>
+      <w:r>
+        <w:rPr>
+          <w:i/>
+          <w:sz w:val="20"/>
+        </w:rPr>
+        <w:t xml:space="preserve">, que además tiene contratado a </w:t>
+      </w:r>
+      <w:proofErr w:type="spellStart"/>
+      <w:r>
+        <w:rPr>
+          <w:i/>
+          <w:sz w:val="20"/>
+        </w:rPr>
+        <w:t>Dahl</w:t>
+      </w:r>
+      <w:proofErr w:type="spellEnd"/>
+      <w:r>
+        <w:rPr>
+          <w:i/>
+          <w:sz w:val="20"/>
+        </w:rPr>
+        <w:t xml:space="preserve"> en plantilla.</w:t>
+      </w:r>
+    </w:p>
+    <w:p>
+      <w:pPr>
+        <w:rPr>
+          <w:i/>
+          <w:sz w:val="20"/>
+        </w:rPr>
+      </w:pPr>
+      <w:r>
+        <w:rPr>
+          <w:i/>
+          <w:sz w:val="20"/>
+        </w:rPr>
+        <w:t>Node.js es similar en su propósito a </w:t>
+      </w:r>
+      <w:proofErr w:type="spellStart"/>
+      <w:r>
+        <w:rPr>
+          <w:i/>
+          <w:sz w:val="20"/>
+        </w:rPr>
+        <w:t>Twisted</w:t>
+      </w:r>
+      <w:proofErr w:type="spellEnd"/>
+      <w:r>
+        <w:rPr>
+          <w:i/>
+          <w:sz w:val="20"/>
+        </w:rPr>
+        <w:t xml:space="preserve"> o Tornado de Python, Perl </w:t>
+      </w:r>
+      <w:proofErr w:type="spellStart"/>
+      <w:r>
+        <w:rPr>
+          <w:i/>
+          <w:sz w:val="20"/>
+        </w:rPr>
+        <w:t>Object</w:t>
+      </w:r>
+      <w:proofErr w:type="spellEnd"/>
+      <w:r>
+        <w:rPr>
+          <w:i/>
+          <w:sz w:val="20"/>
+        </w:rPr>
+        <w:t xml:space="preserve"> Environment de Perl, libevent o libev de C</w:t>
+      </w:r>
       <w:proofErr w:type="gramStart"/>
       <w:r>
         <w:rPr>
           <w:i/>
           <w:sz w:val="20"/>
         </w:rPr>
-        <w:t>es</w:t>
+        <w:t>,EventMachine</w:t>
       </w:r>
       <w:proofErr w:type="gramEnd"/>
       <w:r>
@@ -4035,221 +4100,127 @@
           <w:i/>
           <w:sz w:val="20"/>
         </w:rPr>
-        <w:t xml:space="preserve"> un </w:t>
-      </w:r>
-      <w:proofErr w:type="spellStart"/>
-      <w:r>
-        <w:rPr>
-          <w:i/>
-          <w:sz w:val="20"/>
-        </w:rPr>
-        <w:t>framework</w:t>
-      </w:r>
-      <w:proofErr w:type="spellEnd"/>
-      <w:r>
-        <w:rPr>
-          <w:i/>
-          <w:sz w:val="20"/>
-        </w:rPr>
-        <w:t xml:space="preserve"> de desarrollo web de código abierto, escrito en Python, que respeta el patrón de diseño conocido como Modelo–vista–controlador. Fue desarrollado en origen para gestionar varias páginas orientadas a noticias de la </w:t>
-      </w:r>
-      <w:proofErr w:type="spellStart"/>
-      <w:r>
-        <w:rPr>
-          <w:i/>
-          <w:sz w:val="20"/>
-        </w:rPr>
-        <w:t>World</w:t>
-      </w:r>
-      <w:proofErr w:type="spellEnd"/>
-      <w:r>
-        <w:rPr>
-          <w:i/>
-          <w:sz w:val="20"/>
-        </w:rPr>
-        <w:t xml:space="preserve"> Company de Lawrence, Kansas, y fue liberada al público bajo una licencia BSD en julio de 2005; el </w:t>
-      </w:r>
-      <w:proofErr w:type="spellStart"/>
-      <w:r>
-        <w:rPr>
-          <w:i/>
-          <w:sz w:val="20"/>
-        </w:rPr>
-        <w:t>framework</w:t>
-      </w:r>
-      <w:proofErr w:type="spellEnd"/>
-      <w:r>
-        <w:rPr>
-          <w:i/>
-          <w:sz w:val="20"/>
-        </w:rPr>
-        <w:t xml:space="preserve"> fue nombrado en alusión al guitarrista de jazz gitano Django </w:t>
-      </w:r>
-      <w:proofErr w:type="spellStart"/>
-      <w:r>
-        <w:rPr>
-          <w:i/>
-          <w:sz w:val="20"/>
-        </w:rPr>
-        <w:t>Reinhardt</w:t>
-      </w:r>
-      <w:proofErr w:type="spellEnd"/>
-      <w:r>
-        <w:rPr>
-          <w:i/>
-          <w:sz w:val="20"/>
-        </w:rPr>
-        <w:t>.</w:t>
-      </w:r>
-    </w:p>
-    <w:p>
-      <w:pPr>
-        <w:rPr>
-          <w:i/>
-          <w:sz w:val="20"/>
-        </w:rPr>
-      </w:pPr>
-      <w:r>
-        <w:rPr>
-          <w:i/>
-          <w:sz w:val="20"/>
-        </w:rPr>
-        <w:t xml:space="preserve">En junio de 2008 fue anunciado que la recién formada Django Software </w:t>
-      </w:r>
-      <w:proofErr w:type="spellStart"/>
-      <w:r>
-        <w:rPr>
-          <w:i/>
-          <w:sz w:val="20"/>
-        </w:rPr>
-        <w:t>Foundation</w:t>
-      </w:r>
-      <w:proofErr w:type="spellEnd"/>
-      <w:r>
-        <w:rPr>
-          <w:i/>
-          <w:sz w:val="20"/>
-        </w:rPr>
-        <w:t xml:space="preserve"> se haría cargo de Django en el futuro.</w:t>
-      </w:r>
-    </w:p>
-    <w:p>
-      <w:pPr>
-        <w:rPr>
-          <w:i/>
-          <w:sz w:val="20"/>
-        </w:rPr>
-      </w:pPr>
-      <w:r>
-        <w:rPr>
-          <w:i/>
-          <w:sz w:val="20"/>
-        </w:rPr>
-        <w:t>La meta fundamental de Django es facilitar la creación de sitios web complejos. Django pone énfasis en el re-uso, la conectividad y extensibilidad de componentes, el desarrollo rápido y el principio No te repitas (DRY, del inglés </w:t>
-      </w:r>
-      <w:proofErr w:type="spellStart"/>
-      <w:r>
-        <w:rPr>
-          <w:i/>
-          <w:sz w:val="20"/>
-        </w:rPr>
-        <w:t>Don't</w:t>
-      </w:r>
-      <w:proofErr w:type="spellEnd"/>
-      <w:r>
-        <w:rPr>
-          <w:i/>
-          <w:sz w:val="20"/>
-        </w:rPr>
-        <w:t xml:space="preserve"> </w:t>
-      </w:r>
-      <w:proofErr w:type="spellStart"/>
-      <w:r>
-        <w:rPr>
-          <w:i/>
-          <w:sz w:val="20"/>
-        </w:rPr>
-        <w:t>Repeat</w:t>
-      </w:r>
-      <w:proofErr w:type="spellEnd"/>
-      <w:r>
-        <w:rPr>
-          <w:i/>
-          <w:sz w:val="20"/>
-        </w:rPr>
-        <w:t xml:space="preserve"> </w:t>
-      </w:r>
-      <w:proofErr w:type="spellStart"/>
-      <w:r>
-        <w:rPr>
-          <w:i/>
-          <w:sz w:val="20"/>
-        </w:rPr>
-        <w:t>Yourself</w:t>
-      </w:r>
-      <w:proofErr w:type="spellEnd"/>
-      <w:r>
-        <w:rPr>
-          <w:i/>
-          <w:sz w:val="20"/>
-        </w:rPr>
-        <w:t xml:space="preserve">). Python es usado en todas las partes del </w:t>
-      </w:r>
-      <w:proofErr w:type="spellStart"/>
-      <w:r>
-        <w:rPr>
-          <w:i/>
-          <w:sz w:val="20"/>
-        </w:rPr>
-        <w:t>framework</w:t>
-      </w:r>
-      <w:proofErr w:type="spellEnd"/>
-      <w:r>
-        <w:rPr>
-          <w:i/>
-          <w:sz w:val="20"/>
-        </w:rPr>
-        <w:t xml:space="preserve">, incluso en configuraciones, archivos, y en los modelos de </w:t>
-      </w:r>
-      <w:proofErr w:type="spellStart"/>
-      <w:r>
-        <w:rPr>
-          <w:i/>
-          <w:sz w:val="20"/>
-        </w:rPr>
-        <w:t>datos.</w:t>
-      </w:r>
-      <w:r>
-        <w:rPr>
-          <w:i/>
-          <w:sz w:val="20"/>
-        </w:rPr>
-        <w:t>ç</w:t>
-      </w:r>
-      <w:proofErr w:type="spellEnd"/>
-    </w:p>
-    <w:p>
-      <w:pPr>
-        <w:rPr>
-          <w:i/>
-          <w:sz w:val="20"/>
-        </w:rPr>
-      </w:pPr>
-      <w:r>
-        <w:rPr>
-          <w:i/>
-          <w:sz w:val="20"/>
-        </w:rPr>
-        <w:t xml:space="preserve">Fuente: </w:t>
-      </w:r>
-      <w:hyperlink r:id="rId12" w:history="1">
+        <w:t> de Ruby, vibe.d de D y JEE de Java existe Apache MINA, </w:t>
+      </w:r>
+      <w:proofErr w:type="spellStart"/>
+      <w:r>
+        <w:rPr>
+          <w:i/>
+          <w:sz w:val="20"/>
+        </w:rPr>
+        <w:t>Netty</w:t>
+      </w:r>
+      <w:proofErr w:type="spellEnd"/>
+      <w:r>
+        <w:rPr>
+          <w:i/>
+          <w:sz w:val="20"/>
+        </w:rPr>
+        <w:t>, </w:t>
+      </w:r>
+      <w:proofErr w:type="spellStart"/>
+      <w:r>
+        <w:rPr>
+          <w:i/>
+          <w:sz w:val="20"/>
+        </w:rPr>
+        <w:t>Akka</w:t>
+      </w:r>
+      <w:proofErr w:type="spellEnd"/>
+      <w:r>
+        <w:rPr>
+          <w:i/>
+          <w:sz w:val="20"/>
+        </w:rPr>
+        <w:t>, </w:t>
+      </w:r>
+      <w:proofErr w:type="spellStart"/>
+      <w:r>
+        <w:rPr>
+          <w:i/>
+          <w:sz w:val="20"/>
+        </w:rPr>
+        <w:t>Vert.x</w:t>
+      </w:r>
+      <w:proofErr w:type="spellEnd"/>
+      <w:r>
+        <w:rPr>
+          <w:i/>
+          <w:sz w:val="20"/>
+        </w:rPr>
+        <w:t>, </w:t>
+      </w:r>
+      <w:proofErr w:type="spellStart"/>
+      <w:r>
+        <w:rPr>
+          <w:i/>
+          <w:sz w:val="20"/>
+        </w:rPr>
+        <w:t>Grizzly</w:t>
+      </w:r>
+      <w:proofErr w:type="spellEnd"/>
+      <w:r>
+        <w:rPr>
+          <w:i/>
+          <w:sz w:val="20"/>
+        </w:rPr>
+        <w:t> o </w:t>
+      </w:r>
+      <w:proofErr w:type="spellStart"/>
+      <w:r>
+        <w:rPr>
+          <w:i/>
+          <w:sz w:val="20"/>
+        </w:rPr>
+        <w:t>Xsocket</w:t>
+      </w:r>
+      <w:proofErr w:type="spellEnd"/>
+      <w:r>
+        <w:rPr>
+          <w:i/>
+          <w:sz w:val="20"/>
+        </w:rPr>
+        <w:t>. Al contrario que la mayoría del código JavaScript, no se ejecuta en un navegador, sino en el servidor. Node.js implementa algunas especificaciones de CommonJS.</w:t>
+      </w:r>
+      <w:hyperlink r:id="rId14" w:anchor="cite_note-5" w:history="1">
+        <w:r>
+          <w:rPr>
+            <w:i/>
+            <w:sz w:val="20"/>
+          </w:rPr>
+          <w:t>5</w:t>
+        </w:r>
+      </w:hyperlink>
+      <w:r>
+        <w:rPr>
+          <w:i/>
+          <w:sz w:val="20"/>
+        </w:rPr>
+        <w:t> Node.js incluye un entorno REPL para depuración interactiva.</w:t>
+      </w:r>
+    </w:p>
+    <w:p>
+      <w:r>
+        <w:rPr>
+          <w:i/>
+          <w:sz w:val="20"/>
+        </w:rPr>
+        <w:t>Fuente</w:t>
+      </w:r>
+      <w:r>
+        <w:rPr>
+          <w:rStyle w:val="Hipervnculo"/>
+        </w:rPr>
+        <w:t xml:space="preserve">: </w:t>
+      </w:r>
+      <w:hyperlink r:id="rId15" w:history="1">
         <w:r>
           <w:rPr>
             <w:rStyle w:val="Hipervnculo"/>
             <w:i/>
             <w:sz w:val="20"/>
           </w:rPr>
-          <w:t>https://es.wikipedia.org/wiki/Django_(framework)</w:t>
+          <w:t>https://es.wikipedia.org/wiki/Node.js</w:t>
         </w:r>
       </w:hyperlink>
     </w:p>
@@ -4263,10 +4234,15 @@
     </w:p>
     <w:p>
       <w:r>
-        <w:t>En otras palabras</w:t>
-      </w:r>
-      <w:r>
-        <w:t>, Django surge por la repetición de la realización de los primeros pasos al crear una página web. Instalando Django, nos ahorramos el tener que realizar programaciones repetitivas de módulos que la mayoría de páginas web existentes tienen, como puede ser el registro de usuarios.</w:t>
+        <w:t xml:space="preserve">En otras palabras, tanto Django como </w:t>
+      </w:r>
+      <w:proofErr w:type="spellStart"/>
+      <w:r>
+        <w:t>Nodejs</w:t>
+      </w:r>
+      <w:proofErr w:type="spellEnd"/>
+      <w:r>
+        <w:t xml:space="preserve"> surge por la repetición de la realización de los primeros pasos al crear una página web. Instalándolos, nos ahorramos el tener que realizar programaciones repetitivas de módulos que la mayoría de páginas web existentes tienen, como puede ser el registro de usuarios.</w:t>
       </w:r>
     </w:p>
     <w:p>
@@ -4280,9 +4256,8 @@
           <w:szCs w:val="28"/>
         </w:rPr>
       </w:pPr>
-      <w:r>
-        <w:br w:type="page"/>
-      </w:r>
+      <w:bookmarkStart w:id="7" w:name="_GoBack"/>
+      <w:bookmarkEnd w:id="7"/>
     </w:p>
     <w:p>
       <w:pPr>
@@ -4290,637 +4265,638 @@
       </w:pPr>
       <w:bookmarkStart w:id="8" w:name="_Toc445388855"/>
       <w:r>
+        <w:t xml:space="preserve">3. </w:t>
+      </w:r>
+      <w:r>
+        <w:t>Criterios de comparación</w:t>
+      </w:r>
+      <w:bookmarkEnd w:id="8"/>
+    </w:p>
+    <w:p>
+      <w:r>
+        <w:t xml:space="preserve">En los sub-apartados de este apartado se deben indicar </w:t>
+      </w:r>
+      <w:r>
+        <w:t>cada uno de los criterios (también llamados factores, propiedades, características,</w:t>
+      </w:r>
+      <w:r>
+        <w:t xml:space="preserve"> indicadores,</w:t>
+      </w:r>
+      <w:r>
+        <w:t xml:space="preserve"> etc.), que se usarán en la comparación.</w:t>
+      </w:r>
+    </w:p>
+    <w:p>
+      <w:r>
+        <w:t xml:space="preserve">Los criterios </w:t>
+      </w:r>
+      <w:r>
+        <w:t>deben organizarse en categorías (al menos 3 categorías).</w:t>
+      </w:r>
+      <w:r>
+        <w:t xml:space="preserve"> El número de criterios </w:t>
+      </w:r>
+      <w:r>
+        <w:t>totales no puede ser inferior a 20.</w:t>
+      </w:r>
+    </w:p>
+    <w:p>
+      <w:r>
+        <w:t xml:space="preserve">Las categorías dependerán del tipo de tecnología, pueden ser categorías como “General”, “Utilidades”, “Rendimiento”, etc. </w:t>
+      </w:r>
+    </w:p>
+    <w:p>
+      <w:r>
+        <w:t>Los criterios a definir en cada categoría también dependerán del tipo de tecnologías a comparar. En el siguiente apartado hay algunos ejemplos.</w:t>
+      </w:r>
+    </w:p>
+    <w:p/>
+    <w:p>
+      <w:pPr>
+        <w:pStyle w:val="Ttulo2"/>
+      </w:pPr>
+      <w:bookmarkStart w:id="9" w:name="_Toc445388856"/>
+      <w:r>
+        <w:t>3.1 Categoría A</w:t>
+      </w:r>
+      <w:r>
+        <w:t>: Nombre</w:t>
+      </w:r>
+      <w:bookmarkEnd w:id="9"/>
+    </w:p>
+    <w:p>
+      <w:pPr>
+        <w:pStyle w:val="Ttulo3"/>
+      </w:pPr>
+      <w:bookmarkStart w:id="10" w:name="_Toc445388857"/>
+      <w:r>
+        <w:t xml:space="preserve">3.1.1 Criterio </w:t>
+      </w:r>
+      <w:r>
+        <w:t>A.1: Nombre</w:t>
+      </w:r>
+      <w:bookmarkEnd w:id="10"/>
+    </w:p>
+    <w:p>
+      <w:r>
+        <w:t>Por cada criterio hay que indicar el nombre, una breve descripción, y el tipo de valor a asignar al criterio.</w:t>
+      </w:r>
+      <w:r>
+        <w:t xml:space="preserve"> El número de criterios no puede ser inferior a 20.</w:t>
+      </w:r>
+    </w:p>
+    <w:p>
+      <w:r>
         <w:lastRenderedPageBreak/>
-        <w:t xml:space="preserve">3. </w:t>
-      </w:r>
-      <w:r>
-        <w:t>Criterios de comparación</w:t>
-      </w:r>
-      <w:bookmarkEnd w:id="8"/>
-    </w:p>
-    <w:p>
-      <w:r>
-        <w:t xml:space="preserve">En los sub-apartados de este apartado se deben indicar </w:t>
-      </w:r>
-      <w:r>
-        <w:t>cada uno de los criterios (también llamados factores, propiedades, características,</w:t>
-      </w:r>
-      <w:r>
-        <w:t xml:space="preserve"> indicadores,</w:t>
-      </w:r>
-      <w:r>
-        <w:t xml:space="preserve"> etc.), que se usarán en la comparación.</w:t>
-      </w:r>
-    </w:p>
-    <w:p>
-      <w:r>
-        <w:t xml:space="preserve">Los criterios </w:t>
-      </w:r>
-      <w:r>
-        <w:t>deben organizarse en categorías (al menos 3 categorías).</w:t>
-      </w:r>
-      <w:r>
-        <w:t xml:space="preserve"> El número de criterios </w:t>
-      </w:r>
-      <w:r>
-        <w:t>totales no puede ser inferior a 20.</w:t>
-      </w:r>
-    </w:p>
-    <w:p>
-      <w:r>
-        <w:t xml:space="preserve">Las categorías dependerán del tipo de tecnología, pueden ser categorías como “General”, “Utilidades”, “Rendimiento”, etc. </w:t>
-      </w:r>
-    </w:p>
-    <w:p>
-      <w:r>
-        <w:t>Los criterios a definir en cada categoría también dependerán del tipo de tecnologías a comparar. En el siguiente apartado hay algunos ejemplos.</w:t>
+        <w:t>Por ejemplo, si</w:t>
+      </w:r>
+      <w:r>
+        <w:t xml:space="preserve"> se comparan dos herramientas CASE, un criterio </w:t>
+      </w:r>
+      <w:r>
+        <w:t xml:space="preserve">podría ser </w:t>
+      </w:r>
+      <w:r>
+        <w:t xml:space="preserve">el autor, entonces en este apartado se podría </w:t>
+      </w:r>
+      <w:r>
+        <w:t>incluir</w:t>
+      </w:r>
+      <w:r>
+        <w:t xml:space="preserve"> este texto:</w:t>
+      </w:r>
+    </w:p>
+    <w:p>
+      <w:pPr>
+        <w:rPr>
+          <w:i/>
+        </w:rPr>
+      </w:pPr>
+      <w:r>
+        <w:rPr>
+          <w:i/>
+        </w:rPr>
+        <w:t>3.1</w:t>
+      </w:r>
+      <w:r>
+        <w:rPr>
+          <w:i/>
+        </w:rPr>
+        <w:t>.1</w:t>
+      </w:r>
+      <w:r>
+        <w:rPr>
+          <w:i/>
+        </w:rPr>
+        <w:t xml:space="preserve"> </w:t>
+      </w:r>
+      <w:r>
+        <w:rPr>
+          <w:i/>
+        </w:rPr>
+        <w:t>Criterio</w:t>
+      </w:r>
+      <w:r>
+        <w:rPr>
+          <w:i/>
+        </w:rPr>
+        <w:t xml:space="preserve"> A.1</w:t>
+      </w:r>
+      <w:r>
+        <w:rPr>
+          <w:i/>
+        </w:rPr>
+        <w:t xml:space="preserve">: </w:t>
+      </w:r>
+      <w:r>
+        <w:rPr>
+          <w:i/>
+        </w:rPr>
+        <w:t>Autor de la herramienta</w:t>
+      </w:r>
+    </w:p>
+    <w:p>
+      <w:pPr>
+        <w:rPr>
+          <w:i/>
+        </w:rPr>
+      </w:pPr>
+      <w:r>
+        <w:rPr>
+          <w:i/>
+        </w:rPr>
+        <w:t>Nombre del criterio: Autor.</w:t>
+      </w:r>
+    </w:p>
+    <w:p>
+      <w:pPr>
+        <w:rPr>
+          <w:i/>
+        </w:rPr>
+      </w:pPr>
+      <w:r>
+        <w:rPr>
+          <w:i/>
+        </w:rPr>
+        <w:t>Descripción:</w:t>
+      </w:r>
+      <w:r>
+        <w:rPr>
+          <w:i/>
+        </w:rPr>
+        <w:t xml:space="preserve"> Nombre de la persona, institución o empresa que ha creado la herramienta.</w:t>
+      </w:r>
+    </w:p>
+    <w:p>
+      <w:pPr>
+        <w:rPr>
+          <w:i/>
+        </w:rPr>
+      </w:pPr>
+      <w:r>
+        <w:rPr>
+          <w:i/>
+        </w:rPr>
+        <w:t>Tipo de valor:</w:t>
+      </w:r>
+      <w:r>
+        <w:rPr>
+          <w:i/>
+        </w:rPr>
+        <w:t xml:space="preserve"> Texto libre.</w:t>
       </w:r>
     </w:p>
     <w:p/>
     <w:p>
+      <w:r>
+        <w:t xml:space="preserve">Otro ejemplo de criterio </w:t>
+      </w:r>
+      <w:r>
+        <w:t>con valor Si/No</w:t>
+      </w:r>
+      <w:r>
+        <w:t>:</w:t>
+      </w:r>
+    </w:p>
+    <w:p>
+      <w:pPr>
+        <w:rPr>
+          <w:i/>
+        </w:rPr>
+      </w:pPr>
+      <w:r>
+        <w:rPr>
+          <w:i/>
+        </w:rPr>
+        <w:t>3.1</w:t>
+      </w:r>
+      <w:r>
+        <w:rPr>
+          <w:i/>
+        </w:rPr>
+        <w:t>.1</w:t>
+      </w:r>
+      <w:r>
+        <w:rPr>
+          <w:i/>
+        </w:rPr>
+        <w:t xml:space="preserve"> </w:t>
+      </w:r>
+      <w:r>
+        <w:rPr>
+          <w:i/>
+        </w:rPr>
+        <w:t>Criterio</w:t>
+      </w:r>
+      <w:r>
+        <w:rPr>
+          <w:i/>
+        </w:rPr>
+        <w:t xml:space="preserve"> </w:t>
+      </w:r>
+      <w:r>
+        <w:rPr>
+          <w:i/>
+        </w:rPr>
+        <w:t>A</w:t>
+      </w:r>
+      <w:r>
+        <w:rPr>
+          <w:i/>
+        </w:rPr>
+        <w:t>.1</w:t>
+      </w:r>
+      <w:r>
+        <w:rPr>
+          <w:i/>
+        </w:rPr>
+        <w:t>: Generación de código Java</w:t>
+      </w:r>
+    </w:p>
+    <w:p>
+      <w:pPr>
+        <w:rPr>
+          <w:i/>
+        </w:rPr>
+      </w:pPr>
+      <w:r>
+        <w:rPr>
+          <w:i/>
+        </w:rPr>
+        <w:t>Nombre del criterio: Generación código Java</w:t>
+      </w:r>
+      <w:r>
+        <w:rPr>
+          <w:i/>
+        </w:rPr>
+        <w:t>.</w:t>
+      </w:r>
+    </w:p>
+    <w:p>
+      <w:pPr>
+        <w:rPr>
+          <w:i/>
+        </w:rPr>
+      </w:pPr>
+      <w:r>
+        <w:rPr>
+          <w:i/>
+        </w:rPr>
+        <w:t xml:space="preserve">Descripción: </w:t>
+      </w:r>
+      <w:r>
+        <w:rPr>
+          <w:i/>
+        </w:rPr>
+        <w:t>Indi</w:t>
+      </w:r>
+      <w:r>
+        <w:rPr>
+          <w:i/>
+        </w:rPr>
+        <w:t>c</w:t>
+      </w:r>
+      <w:r>
+        <w:rPr>
+          <w:i/>
+        </w:rPr>
+        <w:t>a si la herramienta CASE incluye funcionalidad para generar archivos fuente .java a partir de diagramas de clase</w:t>
+      </w:r>
+      <w:r>
+        <w:rPr>
+          <w:i/>
+        </w:rPr>
+        <w:t>.</w:t>
+      </w:r>
+    </w:p>
+    <w:p>
+      <w:pPr>
+        <w:rPr>
+          <w:i/>
+        </w:rPr>
+      </w:pPr>
+      <w:r>
+        <w:rPr>
+          <w:i/>
+        </w:rPr>
+        <w:t>Tipo de valor:</w:t>
+      </w:r>
+      <w:r>
+        <w:rPr>
+          <w:i/>
+        </w:rPr>
+        <w:t xml:space="preserve"> Booleano (Si/No)</w:t>
+      </w:r>
+      <w:r>
+        <w:rPr>
+          <w:i/>
+        </w:rPr>
+        <w:t>.</w:t>
+      </w:r>
+    </w:p>
+    <w:p/>
+    <w:p>
+      <w:r>
+        <w:t>Otro ejemplo</w:t>
+      </w:r>
+      <w:r>
+        <w:t xml:space="preserve"> de criterio con valor numérico</w:t>
+      </w:r>
+      <w:r>
+        <w:t>:</w:t>
+      </w:r>
+    </w:p>
+    <w:p>
+      <w:pPr>
+        <w:rPr>
+          <w:i/>
+        </w:rPr>
+      </w:pPr>
+      <w:r>
+        <w:rPr>
+          <w:i/>
+        </w:rPr>
+        <w:t>3.1</w:t>
+      </w:r>
+      <w:r>
+        <w:rPr>
+          <w:i/>
+        </w:rPr>
+        <w:t>.1</w:t>
+      </w:r>
+      <w:r>
+        <w:rPr>
+          <w:i/>
+        </w:rPr>
+        <w:t xml:space="preserve"> </w:t>
+      </w:r>
+      <w:r>
+        <w:rPr>
+          <w:i/>
+        </w:rPr>
+        <w:t>Criterio</w:t>
+      </w:r>
+      <w:r>
+        <w:rPr>
+          <w:i/>
+        </w:rPr>
+        <w:t xml:space="preserve"> </w:t>
+      </w:r>
+      <w:r>
+        <w:rPr>
+          <w:i/>
+        </w:rPr>
+        <w:t>A</w:t>
+      </w:r>
+      <w:r>
+        <w:rPr>
+          <w:i/>
+        </w:rPr>
+        <w:t>.1</w:t>
+      </w:r>
+      <w:r>
+        <w:rPr>
+          <w:i/>
+        </w:rPr>
+        <w:t>: Número de proyectos simultáneos</w:t>
+      </w:r>
+    </w:p>
+    <w:p>
+      <w:pPr>
+        <w:rPr>
+          <w:i/>
+        </w:rPr>
+      </w:pPr>
+      <w:r>
+        <w:rPr>
+          <w:i/>
+        </w:rPr>
+        <w:t xml:space="preserve">Nombre del criterio: </w:t>
+      </w:r>
+      <w:r>
+        <w:rPr>
+          <w:i/>
+        </w:rPr>
+        <w:t>Proyectos simultáneos</w:t>
+      </w:r>
+      <w:r>
+        <w:rPr>
+          <w:i/>
+        </w:rPr>
+        <w:t>.</w:t>
+      </w:r>
+    </w:p>
+    <w:p>
+      <w:pPr>
+        <w:rPr>
+          <w:i/>
+        </w:rPr>
+      </w:pPr>
+      <w:r>
+        <w:rPr>
+          <w:i/>
+        </w:rPr>
+        <w:t xml:space="preserve">Descripción: </w:t>
+      </w:r>
+      <w:r>
+        <w:rPr>
+          <w:i/>
+        </w:rPr>
+        <w:t>Indi</w:t>
+      </w:r>
+      <w:r>
+        <w:rPr>
+          <w:i/>
+        </w:rPr>
+        <w:t>c</w:t>
+      </w:r>
+      <w:r>
+        <w:rPr>
+          <w:i/>
+        </w:rPr>
+        <w:t xml:space="preserve">a </w:t>
+      </w:r>
+      <w:r>
+        <w:rPr>
+          <w:i/>
+        </w:rPr>
+        <w:t>el número máximo de proyectos de modelado que deja tener abiertos la herramienta de forma simultánea</w:t>
+      </w:r>
+      <w:r>
+        <w:rPr>
+          <w:i/>
+        </w:rPr>
+        <w:t>.</w:t>
+      </w:r>
+    </w:p>
+    <w:p>
+      <w:pPr>
+        <w:rPr>
+          <w:i/>
+        </w:rPr>
+      </w:pPr>
+      <w:r>
+        <w:rPr>
+          <w:i/>
+        </w:rPr>
+        <w:t>Tipo de valor:</w:t>
+      </w:r>
+      <w:r>
+        <w:rPr>
+          <w:i/>
+        </w:rPr>
+        <w:t xml:space="preserve"> Numérico</w:t>
+      </w:r>
+      <w:r>
+        <w:rPr>
+          <w:i/>
+        </w:rPr>
+        <w:t>.</w:t>
+      </w:r>
+    </w:p>
+    <w:p/>
+    <w:p>
+      <w:pPr>
+        <w:pStyle w:val="Ttulo3"/>
+      </w:pPr>
+      <w:bookmarkStart w:id="11" w:name="_Toc445388858"/>
+      <w:r>
+        <w:t>3.1.2 Criterio A.2</w:t>
+      </w:r>
+      <w:r>
+        <w:t>: Nombre</w:t>
+      </w:r>
+      <w:bookmarkEnd w:id="11"/>
+    </w:p>
+    <w:p>
+      <w:pPr>
+        <w:pStyle w:val="Ttulo3"/>
+      </w:pPr>
+      <w:bookmarkStart w:id="12" w:name="_Toc445388859"/>
+      <w:r>
+        <w:t>3.</w:t>
+      </w:r>
+      <w:r>
+        <w:t>1</w:t>
+      </w:r>
+      <w:proofErr w:type="gramStart"/>
+      <w:r>
+        <w:t>.n</w:t>
+      </w:r>
+      <w:proofErr w:type="gramEnd"/>
+      <w:r>
+        <w:t xml:space="preserve"> Criterio </w:t>
+      </w:r>
+      <w:proofErr w:type="spellStart"/>
+      <w:r>
+        <w:t>A.n</w:t>
+      </w:r>
+      <w:proofErr w:type="spellEnd"/>
+      <w:r>
+        <w:t>: Nombre</w:t>
+      </w:r>
+      <w:bookmarkEnd w:id="12"/>
+    </w:p>
+    <w:p/>
+    <w:p>
       <w:pPr>
         <w:pStyle w:val="Ttulo2"/>
       </w:pPr>
-      <w:bookmarkStart w:id="9" w:name="_Toc445388856"/>
-      <w:r>
-        <w:t>3.1 Categoría A</w:t>
-      </w:r>
+      <w:bookmarkStart w:id="13" w:name="_Toc445388860"/>
+      <w:r>
+        <w:t>3.2 Categoría B: Nombre</w:t>
+      </w:r>
+      <w:bookmarkEnd w:id="13"/>
+    </w:p>
+    <w:p/>
+    <w:p>
+      <w:pPr>
+        <w:pStyle w:val="Ttulo3"/>
+      </w:pPr>
+      <w:bookmarkStart w:id="14" w:name="_Toc445388861"/>
+      <w:r>
+        <w:t>3.2.1 Criterio B.1: Nombre</w:t>
+      </w:r>
+      <w:bookmarkEnd w:id="14"/>
+    </w:p>
+    <w:p>
+      <w:pPr>
+        <w:pStyle w:val="Ttulo3"/>
+      </w:pPr>
+      <w:bookmarkStart w:id="15" w:name="_Toc445388862"/>
+      <w:r>
+        <w:t>3.2.2 Criterio B.2: Nombre</w:t>
+      </w:r>
+      <w:bookmarkEnd w:id="15"/>
+    </w:p>
+    <w:p>
+      <w:pPr>
+        <w:pStyle w:val="Ttulo3"/>
+      </w:pPr>
+      <w:bookmarkStart w:id="16" w:name="_Toc445388863"/>
+      <w:r>
+        <w:t>3.2</w:t>
+      </w:r>
+      <w:proofErr w:type="gramStart"/>
+      <w:r>
+        <w:t>.n</w:t>
+      </w:r>
+      <w:proofErr w:type="gramEnd"/>
+      <w:r>
+        <w:t xml:space="preserve"> Criterio </w:t>
+      </w:r>
+      <w:proofErr w:type="spellStart"/>
+      <w:r>
+        <w:t>B.n</w:t>
+      </w:r>
+      <w:proofErr w:type="spellEnd"/>
       <w:r>
         <w:t>: Nombre</w:t>
       </w:r>
-      <w:bookmarkEnd w:id="9"/>
-    </w:p>
+      <w:bookmarkEnd w:id="16"/>
+    </w:p>
+    <w:p/>
+    <w:p>
+      <w:pPr>
+        <w:pStyle w:val="Ttulo2"/>
+      </w:pPr>
+      <w:bookmarkStart w:id="17" w:name="_Toc445388864"/>
+      <w:r>
+        <w:t>3.3 Categoría Z</w:t>
+      </w:r>
+      <w:r>
+        <w:t>: Nombre</w:t>
+      </w:r>
+      <w:bookmarkEnd w:id="17"/>
+    </w:p>
+    <w:p/>
     <w:p>
       <w:pPr>
         <w:pStyle w:val="Ttulo3"/>
       </w:pPr>
-      <w:bookmarkStart w:id="10" w:name="_Toc445388857"/>
-      <w:r>
-        <w:t xml:space="preserve">3.1.1 Criterio </w:t>
-      </w:r>
-      <w:r>
-        <w:t>A.1: Nombre</w:t>
-      </w:r>
-      <w:bookmarkEnd w:id="10"/>
-    </w:p>
-    <w:p>
-      <w:r>
-        <w:t>Por cada criterio hay que indicar el nombre, una breve descripción, y el tipo de valor a asignar al criterio.</w:t>
-      </w:r>
-      <w:r>
-        <w:t xml:space="preserve"> El número de criterios no puede ser inferior a 20.</w:t>
-      </w:r>
-    </w:p>
-    <w:p>
-      <w:r>
-        <w:t>Por ejemplo, si</w:t>
-      </w:r>
-      <w:r>
-        <w:t xml:space="preserve"> se comparan dos herramientas CASE, un criterio </w:t>
-      </w:r>
-      <w:r>
-        <w:t xml:space="preserve">podría ser </w:t>
-      </w:r>
-      <w:r>
-        <w:t xml:space="preserve">el autor, entonces en este apartado se podría </w:t>
-      </w:r>
-      <w:r>
-        <w:t>incluir</w:t>
-      </w:r>
-      <w:r>
-        <w:t xml:space="preserve"> este texto:</w:t>
-      </w:r>
-    </w:p>
-    <w:p>
-      <w:pPr>
-        <w:rPr>
-          <w:i/>
-        </w:rPr>
-      </w:pPr>
-      <w:r>
-        <w:rPr>
-          <w:i/>
-        </w:rPr>
-        <w:t>3.1</w:t>
-      </w:r>
-      <w:r>
-        <w:rPr>
-          <w:i/>
-        </w:rPr>
-        <w:t>.1</w:t>
-      </w:r>
-      <w:r>
-        <w:rPr>
-          <w:i/>
-        </w:rPr>
-        <w:t xml:space="preserve"> </w:t>
-      </w:r>
-      <w:r>
-        <w:rPr>
-          <w:i/>
-        </w:rPr>
-        <w:t>Criterio</w:t>
-      </w:r>
-      <w:r>
-        <w:rPr>
-          <w:i/>
-        </w:rPr>
-        <w:t xml:space="preserve"> A.1</w:t>
-      </w:r>
-      <w:r>
-        <w:rPr>
-          <w:i/>
-        </w:rPr>
-        <w:t xml:space="preserve">: </w:t>
-      </w:r>
-      <w:r>
-        <w:rPr>
-          <w:i/>
-        </w:rPr>
-        <w:t>Autor de la herramienta</w:t>
-      </w:r>
-    </w:p>
-    <w:p>
-      <w:pPr>
-        <w:rPr>
-          <w:i/>
-        </w:rPr>
-      </w:pPr>
-      <w:r>
-        <w:rPr>
-          <w:i/>
-        </w:rPr>
-        <w:t>Nombre del criterio: Autor.</w:t>
-      </w:r>
-    </w:p>
-    <w:p>
-      <w:pPr>
-        <w:rPr>
-          <w:i/>
-        </w:rPr>
-      </w:pPr>
-      <w:r>
-        <w:rPr>
-          <w:i/>
-        </w:rPr>
-        <w:t>Descripción:</w:t>
-      </w:r>
-      <w:r>
-        <w:rPr>
-          <w:i/>
-        </w:rPr>
-        <w:t xml:space="preserve"> Nombre de la persona, institución o empresa que ha creado la herramienta.</w:t>
-      </w:r>
-    </w:p>
-    <w:p>
-      <w:pPr>
-        <w:rPr>
-          <w:i/>
-        </w:rPr>
-      </w:pPr>
-      <w:r>
-        <w:rPr>
-          <w:i/>
-        </w:rPr>
-        <w:t>Tipo de valor:</w:t>
-      </w:r>
-      <w:r>
-        <w:rPr>
-          <w:i/>
-        </w:rPr>
-        <w:t xml:space="preserve"> Texto libre.</w:t>
-      </w:r>
-    </w:p>
-    <w:p/>
-    <w:p>
-      <w:r>
-        <w:t xml:space="preserve">Otro ejemplo de criterio </w:t>
-      </w:r>
-      <w:r>
-        <w:t>con valor Si/No</w:t>
-      </w:r>
-      <w:r>
-        <w:t>:</w:t>
-      </w:r>
-    </w:p>
-    <w:p>
-      <w:pPr>
-        <w:rPr>
-          <w:i/>
-        </w:rPr>
-      </w:pPr>
-      <w:r>
-        <w:rPr>
-          <w:i/>
-        </w:rPr>
-        <w:t>3.1</w:t>
-      </w:r>
-      <w:r>
-        <w:rPr>
-          <w:i/>
-        </w:rPr>
-        <w:t>.1</w:t>
-      </w:r>
-      <w:r>
-        <w:rPr>
-          <w:i/>
-        </w:rPr>
-        <w:t xml:space="preserve"> </w:t>
-      </w:r>
-      <w:r>
-        <w:rPr>
-          <w:i/>
-        </w:rPr>
-        <w:t>Criterio</w:t>
-      </w:r>
-      <w:r>
-        <w:rPr>
-          <w:i/>
-        </w:rPr>
-        <w:t xml:space="preserve"> </w:t>
-      </w:r>
-      <w:r>
-        <w:rPr>
-          <w:i/>
-        </w:rPr>
-        <w:t>A</w:t>
-      </w:r>
-      <w:r>
-        <w:rPr>
-          <w:i/>
-        </w:rPr>
-        <w:t>.1</w:t>
-      </w:r>
-      <w:r>
-        <w:rPr>
-          <w:i/>
-        </w:rPr>
-        <w:t>: Generación de código Java</w:t>
-      </w:r>
-    </w:p>
-    <w:p>
-      <w:pPr>
-        <w:rPr>
-          <w:i/>
-        </w:rPr>
-      </w:pPr>
-      <w:r>
-        <w:rPr>
-          <w:i/>
-        </w:rPr>
-        <w:t>Nombre del criterio: Generación código Java</w:t>
-      </w:r>
-      <w:r>
-        <w:rPr>
-          <w:i/>
-        </w:rPr>
-        <w:t>.</w:t>
-      </w:r>
-    </w:p>
-    <w:p>
-      <w:pPr>
-        <w:rPr>
-          <w:i/>
-        </w:rPr>
-      </w:pPr>
-      <w:r>
-        <w:rPr>
-          <w:i/>
-        </w:rPr>
-        <w:t xml:space="preserve">Descripción: </w:t>
-      </w:r>
-      <w:r>
-        <w:rPr>
-          <w:i/>
-        </w:rPr>
-        <w:t>Indi</w:t>
-      </w:r>
-      <w:r>
-        <w:rPr>
-          <w:i/>
-        </w:rPr>
-        <w:t>c</w:t>
-      </w:r>
-      <w:r>
-        <w:rPr>
-          <w:i/>
-        </w:rPr>
-        <w:t>a si la herramienta CASE incluye funcionalidad para generar archivos fuente .java a partir de diagramas de clase</w:t>
-      </w:r>
-      <w:r>
-        <w:rPr>
-          <w:i/>
-        </w:rPr>
-        <w:t>.</w:t>
-      </w:r>
-    </w:p>
-    <w:p>
-      <w:pPr>
-        <w:rPr>
-          <w:i/>
-        </w:rPr>
-      </w:pPr>
-      <w:r>
-        <w:rPr>
-          <w:i/>
-        </w:rPr>
-        <w:t>Tipo de valor:</w:t>
-      </w:r>
-      <w:r>
-        <w:rPr>
-          <w:i/>
-        </w:rPr>
-        <w:t xml:space="preserve"> Booleano (Si/No)</w:t>
-      </w:r>
-      <w:r>
-        <w:rPr>
-          <w:i/>
-        </w:rPr>
-        <w:t>.</w:t>
-      </w:r>
-    </w:p>
-    <w:p/>
-    <w:p>
-      <w:r>
-        <w:t>Otro ejemplo</w:t>
-      </w:r>
-      <w:r>
-        <w:t xml:space="preserve"> de criterio con valor numérico</w:t>
-      </w:r>
-      <w:r>
-        <w:t>:</w:t>
-      </w:r>
-    </w:p>
-    <w:p>
-      <w:pPr>
-        <w:rPr>
-          <w:i/>
-        </w:rPr>
-      </w:pPr>
-      <w:r>
-        <w:rPr>
-          <w:i/>
-        </w:rPr>
-        <w:t>3.1</w:t>
-      </w:r>
-      <w:r>
-        <w:rPr>
-          <w:i/>
-        </w:rPr>
-        <w:t>.1</w:t>
-      </w:r>
-      <w:r>
-        <w:rPr>
-          <w:i/>
-        </w:rPr>
-        <w:t xml:space="preserve"> </w:t>
-      </w:r>
-      <w:r>
-        <w:rPr>
-          <w:i/>
-        </w:rPr>
-        <w:t>Criterio</w:t>
-      </w:r>
-      <w:r>
-        <w:rPr>
-          <w:i/>
-        </w:rPr>
-        <w:t xml:space="preserve"> </w:t>
-      </w:r>
-      <w:r>
-        <w:rPr>
-          <w:i/>
-        </w:rPr>
-        <w:t>A</w:t>
-      </w:r>
-      <w:r>
-        <w:rPr>
-          <w:i/>
-        </w:rPr>
-        <w:t>.1</w:t>
-      </w:r>
-      <w:r>
-        <w:rPr>
-          <w:i/>
-        </w:rPr>
-        <w:t>: Número de proyectos simultáneos</w:t>
-      </w:r>
-    </w:p>
-    <w:p>
-      <w:pPr>
-        <w:rPr>
-          <w:i/>
-        </w:rPr>
-      </w:pPr>
-      <w:r>
-        <w:rPr>
-          <w:i/>
-        </w:rPr>
-        <w:t xml:space="preserve">Nombre del criterio: </w:t>
-      </w:r>
-      <w:r>
-        <w:rPr>
-          <w:i/>
-        </w:rPr>
-        <w:t>Proyectos simultáneos</w:t>
-      </w:r>
-      <w:r>
-        <w:rPr>
-          <w:i/>
-        </w:rPr>
-        <w:t>.</w:t>
-      </w:r>
-    </w:p>
-    <w:p>
-      <w:pPr>
-        <w:rPr>
-          <w:i/>
-        </w:rPr>
-      </w:pPr>
-      <w:r>
-        <w:rPr>
-          <w:i/>
-        </w:rPr>
-        <w:t xml:space="preserve">Descripción: </w:t>
-      </w:r>
-      <w:r>
-        <w:rPr>
-          <w:i/>
-        </w:rPr>
-        <w:t>Indi</w:t>
-      </w:r>
-      <w:r>
-        <w:rPr>
-          <w:i/>
-        </w:rPr>
-        <w:t>c</w:t>
-      </w:r>
-      <w:r>
-        <w:rPr>
-          <w:i/>
-        </w:rPr>
-        <w:t xml:space="preserve">a </w:t>
-      </w:r>
-      <w:r>
-        <w:rPr>
-          <w:i/>
-        </w:rPr>
-        <w:t>el número máximo de proyectos de modelado que deja tener abiertos la herramienta de forma simultánea</w:t>
-      </w:r>
-      <w:r>
-        <w:rPr>
-          <w:i/>
-        </w:rPr>
-        <w:t>.</w:t>
-      </w:r>
-    </w:p>
-    <w:p>
-      <w:pPr>
-        <w:rPr>
-          <w:i/>
-        </w:rPr>
-      </w:pPr>
-      <w:r>
-        <w:rPr>
-          <w:i/>
-        </w:rPr>
-        <w:t>Tipo de valor:</w:t>
-      </w:r>
-      <w:r>
-        <w:rPr>
-          <w:i/>
-        </w:rPr>
-        <w:t xml:space="preserve"> Numérico</w:t>
-      </w:r>
-      <w:r>
-        <w:rPr>
-          <w:i/>
-        </w:rPr>
-        <w:t>.</w:t>
-      </w:r>
-    </w:p>
-    <w:p/>
-    <w:p>
-      <w:pPr>
-        <w:pStyle w:val="Ttulo3"/>
-      </w:pPr>
-      <w:bookmarkStart w:id="11" w:name="_Toc445388858"/>
-      <w:r>
-        <w:t>3.1.2 Criterio A.2</w:t>
-      </w:r>
-      <w:r>
-        <w:t>: Nombre</w:t>
-      </w:r>
-      <w:bookmarkEnd w:id="11"/>
-    </w:p>
-    <w:p>
-      <w:pPr>
-        <w:pStyle w:val="Ttulo3"/>
-      </w:pPr>
-      <w:bookmarkStart w:id="12" w:name="_Toc445388859"/>
-      <w:r>
-        <w:t>3.</w:t>
-      </w:r>
-      <w:r>
-        <w:t>1</w:t>
-      </w:r>
-      <w:proofErr w:type="gramStart"/>
-      <w:r>
-        <w:t>.n</w:t>
-      </w:r>
-      <w:proofErr w:type="gramEnd"/>
-      <w:r>
-        <w:t xml:space="preserve"> Criterio </w:t>
-      </w:r>
-      <w:proofErr w:type="spellStart"/>
-      <w:r>
-        <w:t>A.n</w:t>
-      </w:r>
-      <w:proofErr w:type="spellEnd"/>
-      <w:r>
-        <w:t>: Nombre</w:t>
-      </w:r>
-      <w:bookmarkEnd w:id="12"/>
-    </w:p>
-    <w:p/>
-    <w:p>
-      <w:pPr>
-        <w:pStyle w:val="Ttulo2"/>
-      </w:pPr>
-      <w:bookmarkStart w:id="13" w:name="_Toc445388860"/>
-      <w:r>
-        <w:t>3.2 Categoría B: Nombre</w:t>
-      </w:r>
-      <w:bookmarkEnd w:id="13"/>
-    </w:p>
-    <w:p/>
-    <w:p>
-      <w:pPr>
-        <w:pStyle w:val="Ttulo3"/>
-      </w:pPr>
-      <w:bookmarkStart w:id="14" w:name="_Toc445388861"/>
-      <w:r>
-        <w:t>3.2.1 Criterio B.1: Nombre</w:t>
-      </w:r>
-      <w:bookmarkEnd w:id="14"/>
-    </w:p>
-    <w:p>
-      <w:pPr>
-        <w:pStyle w:val="Ttulo3"/>
-      </w:pPr>
-      <w:bookmarkStart w:id="15" w:name="_Toc445388862"/>
-      <w:r>
-        <w:t>3.2.2 Criterio B.2: Nombre</w:t>
-      </w:r>
-      <w:bookmarkEnd w:id="15"/>
-    </w:p>
-    <w:p>
-      <w:pPr>
-        <w:pStyle w:val="Ttulo3"/>
-      </w:pPr>
-      <w:bookmarkStart w:id="16" w:name="_Toc445388863"/>
-      <w:r>
-        <w:t>3.2</w:t>
-      </w:r>
-      <w:proofErr w:type="gramStart"/>
-      <w:r>
-        <w:t>.n</w:t>
-      </w:r>
-      <w:proofErr w:type="gramEnd"/>
-      <w:r>
-        <w:t xml:space="preserve"> Criterio </w:t>
-      </w:r>
-      <w:proofErr w:type="spellStart"/>
-      <w:r>
-        <w:t>B.n</w:t>
-      </w:r>
-      <w:proofErr w:type="spellEnd"/>
-      <w:r>
-        <w:t>: Nombre</w:t>
-      </w:r>
-      <w:bookmarkEnd w:id="16"/>
-    </w:p>
-    <w:p/>
-    <w:p>
-      <w:pPr>
-        <w:pStyle w:val="Ttulo2"/>
-      </w:pPr>
-      <w:bookmarkStart w:id="17" w:name="_Toc445388864"/>
-      <w:r>
-        <w:t>3.3 Categoría Z</w:t>
-      </w:r>
-      <w:r>
-        <w:t>: Nombre</w:t>
-      </w:r>
-      <w:bookmarkEnd w:id="17"/>
-    </w:p>
-    <w:p/>
-    <w:p>
-      <w:pPr>
-        <w:pStyle w:val="Ttulo3"/>
-      </w:pPr>
       <w:bookmarkStart w:id="18" w:name="_Toc445388865"/>
       <w:r>
+        <w:lastRenderedPageBreak/>
         <w:t>3.3.1 Criterio Z</w:t>
       </w:r>
       <w:r>
@@ -5289,7 +5265,7 @@
     <w:p>
       <w:pPr>
         <w:sectPr>
-          <w:footerReference w:type="default" r:id="rId13"/>
+          <w:footerReference w:type="default" r:id="rId16"/>
           <w:pgSz w:w="11906" w:h="16838"/>
           <w:pgMar w:top="1417" w:right="1701" w:bottom="1417" w:left="1701" w:header="708" w:footer="708" w:gutter="0"/>
           <w:cols w:space="708"/>
@@ -5926,7 +5902,7 @@
           <w:rPr>
             <w:noProof/>
           </w:rPr>
-          <w:t>10</w:t>
+          <w:t>5</w:t>
         </w:r>
         <w:r>
           <w:fldChar w:fldCharType="end"/>
@@ -7357,7 +7333,7 @@
 </file>
 
 <file path=customXml/itemProps1.xml><?xml version="1.0" encoding="utf-8"?>
-<ds:datastoreItem xmlns:ds="http://schemas.openxmlformats.org/officeDocument/2006/customXml" ds:itemID="{5426CF27-B6ED-4851-8BEF-CFB6AF3566C3}">
+<ds:datastoreItem xmlns:ds="http://schemas.openxmlformats.org/officeDocument/2006/customXml" ds:itemID="{6419F558-B8CE-4E36-A308-1CE7044CCAB7}">
   <ds:schemaRefs>
     <ds:schemaRef ds:uri="http://schemas.openxmlformats.org/officeDocument/2006/bibliography"/>
   </ds:schemaRefs>

</xml_diff>